<commit_message>
Added option to remove a assingned player from a goal Added Insta and Share Options to Main Page and Updated Date in template
</commit_message>
<xml_diff>
--- a/public/templates/template.docx
+++ b/public/templates/template.docx
@@ -1,6 +1,6 @@
 
 <file path=word/document.xml><?xml version="1.0" encoding="utf-8"?>
-<w:document xmlns:wpc="http://schemas.microsoft.com/office/word/2010/wordprocessingCanvas" xmlns:cx="http://schemas.microsoft.com/office/drawing/2014/chartex" xmlns:cx1="http://schemas.microsoft.com/office/drawing/2015/9/8/chartex" xmlns:cx2="http://schemas.microsoft.com/office/drawing/2015/10/21/chartex" xmlns:cx3="http://schemas.microsoft.com/office/drawing/2016/5/9/chartex" xmlns:cx4="http://schemas.microsoft.com/office/drawing/2016/5/10/chartex" xmlns:cx5="http://schemas.microsoft.com/office/drawing/2016/5/11/chartex" xmlns:cx6="http://schemas.microsoft.com/office/drawing/2016/5/12/chartex" xmlns:cx7="http://schemas.microsoft.com/office/drawing/2016/5/13/chartex" xmlns:cx8="http://schemas.microsoft.com/office/drawing/2016/5/14/chartex" xmlns:mc="http://schemas.openxmlformats.org/markup-compatibility/2006" xmlns:aink="http://schemas.microsoft.com/office/drawing/2016/ink" xmlns:am3d="http://schemas.microsoft.com/office/drawing/2017/model3d" xmlns:o="urn:schemas-microsoft-com:office:office" xmlns:oel="http://schemas.microsoft.com/office/2019/extlst" xmlns:r="http://schemas.openxmlformats.org/officeDocument/2006/relationships" xmlns:m="http://schemas.openxmlformats.org/officeDocument/2006/math" xmlns:v="urn:schemas-microsoft-com:vml" xmlns:wp14="http://schemas.microsoft.com/office/word/2010/wordprocessingDrawing" xmlns:wp="http://schemas.openxmlformats.org/drawingml/2006/wordprocessingDrawing" xmlns:w10="urn:schemas-microsoft-com:office:word" xmlns:w="http://schemas.openxmlformats.org/wordprocessingml/2006/main" xmlns:w14="http://schemas.microsoft.com/office/word/2010/wordml" xmlns:w15="http://schemas.microsoft.com/office/word/2012/wordml" xmlns:w16cex="http://schemas.microsoft.com/office/word/2018/wordml/cex" xmlns:w16cid="http://schemas.microsoft.com/office/word/2016/wordml/cid" xmlns:w16="http://schemas.microsoft.com/office/word/2018/wordml" xmlns:w16du="http://schemas.microsoft.com/office/word/2023/wordml/word16du" xmlns:w16sdtdh="http://schemas.microsoft.com/office/word/2020/wordml/sdtdatahash" xmlns:w16se="http://schemas.microsoft.com/office/word/2015/wordml/symex" xmlns:wpg="http://schemas.microsoft.com/office/word/2010/wordprocessingGroup" xmlns:wpi="http://schemas.microsoft.com/office/word/2010/wordprocessingInk" xmlns:wne="http://schemas.microsoft.com/office/word/2006/wordml" xmlns:wps="http://schemas.microsoft.com/office/word/2010/wordprocessingShape" mc:Ignorable="w14 w15 w16se w16cid w16 w16cex w16sdtdh w16du wp14">
+<w:document xmlns:wpc="http://schemas.microsoft.com/office/word/2010/wordprocessingCanvas" xmlns:cx="http://schemas.microsoft.com/office/drawing/2014/chartex" xmlns:cx1="http://schemas.microsoft.com/office/drawing/2015/9/8/chartex" xmlns:cx2="http://schemas.microsoft.com/office/drawing/2015/10/21/chartex" xmlns:cx3="http://schemas.microsoft.com/office/drawing/2016/5/9/chartex" xmlns:cx4="http://schemas.microsoft.com/office/drawing/2016/5/10/chartex" xmlns:cx5="http://schemas.microsoft.com/office/drawing/2016/5/11/chartex" xmlns:cx6="http://schemas.microsoft.com/office/drawing/2016/5/12/chartex" xmlns:cx7="http://schemas.microsoft.com/office/drawing/2016/5/13/chartex" xmlns:cx8="http://schemas.microsoft.com/office/drawing/2016/5/14/chartex" xmlns:mc="http://schemas.openxmlformats.org/markup-compatibility/2006" xmlns:aink="http://schemas.microsoft.com/office/drawing/2016/ink" xmlns:am3d="http://schemas.microsoft.com/office/drawing/2017/model3d" xmlns:o="urn:schemas-microsoft-com:office:office" xmlns:oel="http://schemas.microsoft.com/office/2019/extlst" xmlns:r="http://schemas.openxmlformats.org/officeDocument/2006/relationships" xmlns:m="http://schemas.openxmlformats.org/officeDocument/2006/math" xmlns:v="urn:schemas-microsoft-com:vml" xmlns:wp14="http://schemas.microsoft.com/office/word/2010/wordprocessingDrawing" xmlns:wp="http://schemas.openxmlformats.org/drawingml/2006/wordprocessingDrawing" xmlns:w10="urn:schemas-microsoft-com:office:word" xmlns:w="http://schemas.openxmlformats.org/wordprocessingml/2006/main" xmlns:w14="http://schemas.microsoft.com/office/word/2010/wordml" xmlns:w15="http://schemas.microsoft.com/office/word/2012/wordml" xmlns:w16cex="http://schemas.microsoft.com/office/word/2018/wordml/cex" xmlns:w16cid="http://schemas.microsoft.com/office/word/2016/wordml/cid" xmlns:w16="http://schemas.microsoft.com/office/word/2018/wordml" xmlns:w16du="http://schemas.microsoft.com/office/word/2023/wordml/word16du" xmlns:w16sdtdh="http://schemas.microsoft.com/office/word/2020/wordml/sdtdatahash" xmlns:w16sdtfl="http://schemas.microsoft.com/office/word/2024/wordml/sdtformatlock" xmlns:w16se="http://schemas.microsoft.com/office/word/2015/wordml/symex" xmlns:wpg="http://schemas.microsoft.com/office/word/2010/wordprocessingGroup" xmlns:wpi="http://schemas.microsoft.com/office/word/2010/wordprocessingInk" xmlns:wne="http://schemas.microsoft.com/office/word/2006/wordml" xmlns:wps="http://schemas.microsoft.com/office/word/2010/wordprocessingShape" mc:Ignorable="w14 w15 w16se w16cid w16 w16cex w16sdtdh w16sdtfl w16du wp14">
   <w:body>
     <w:p>
       <w:pPr>
@@ -1165,7 +1165,7 @@
           <w:noProof/>
         </w:rPr>
         <w:drawing>
-          <wp:anchor distT="0" distB="0" distL="114300" distR="114300" simplePos="0" relativeHeight="251762688" behindDoc="0" locked="0" layoutInCell="1" allowOverlap="1" wp14:anchorId="5829B462" wp14:editId="5F881DED">
+          <wp:anchor distT="0" distB="0" distL="114300" distR="114300" simplePos="0" relativeHeight="251762688" behindDoc="0" locked="0" layoutInCell="1" allowOverlap="1" wp14:anchorId="5829B462" wp14:editId="5DD0E274">
             <wp:simplePos x="0" y="0"/>
             <wp:positionH relativeFrom="margin">
               <wp:posOffset>-613192</wp:posOffset>
@@ -1300,7 +1300,7 @@
                                 <w:szCs w:val="72"/>
                                 <w:lang w:val="de-DE"/>
                               </w:rPr>
-                              <w:t>5</w:t>
+                              <w:t>6</w:t>
                             </w:r>
                           </w:p>
                           <w:p>
@@ -1429,7 +1429,7 @@
                           <w:szCs w:val="72"/>
                           <w:lang w:val="de-DE"/>
                         </w:rPr>
-                        <w:t>5</w:t>
+                        <w:t>6</w:t>
                       </w:r>
                     </w:p>
                     <w:p>
@@ -1769,7 +1769,7 @@
 </file>
 
 <file path=word/styles.xml><?xml version="1.0" encoding="utf-8"?>
-<w:styles xmlns:mc="http://schemas.openxmlformats.org/markup-compatibility/2006" xmlns:r="http://schemas.openxmlformats.org/officeDocument/2006/relationships" xmlns:w="http://schemas.openxmlformats.org/wordprocessingml/2006/main" xmlns:w14="http://schemas.microsoft.com/office/word/2010/wordml" xmlns:w15="http://schemas.microsoft.com/office/word/2012/wordml" xmlns:w16cex="http://schemas.microsoft.com/office/word/2018/wordml/cex" xmlns:w16cid="http://schemas.microsoft.com/office/word/2016/wordml/cid" xmlns:w16="http://schemas.microsoft.com/office/word/2018/wordml" xmlns:w16du="http://schemas.microsoft.com/office/word/2023/wordml/word16du" xmlns:w16sdtdh="http://schemas.microsoft.com/office/word/2020/wordml/sdtdatahash" xmlns:w16se="http://schemas.microsoft.com/office/word/2015/wordml/symex" mc:Ignorable="w14 w15 w16se w16cid w16 w16cex w16sdtdh w16du">
+<w:styles xmlns:mc="http://schemas.openxmlformats.org/markup-compatibility/2006" xmlns:r="http://schemas.openxmlformats.org/officeDocument/2006/relationships" xmlns:w="http://schemas.openxmlformats.org/wordprocessingml/2006/main" xmlns:w14="http://schemas.microsoft.com/office/word/2010/wordml" xmlns:w15="http://schemas.microsoft.com/office/word/2012/wordml" xmlns:w16cex="http://schemas.microsoft.com/office/word/2018/wordml/cex" xmlns:w16cid="http://schemas.microsoft.com/office/word/2016/wordml/cid" xmlns:w16="http://schemas.microsoft.com/office/word/2018/wordml" xmlns:w16du="http://schemas.microsoft.com/office/word/2023/wordml/word16du" xmlns:w16sdtdh="http://schemas.microsoft.com/office/word/2020/wordml/sdtdatahash" xmlns:w16sdtfl="http://schemas.microsoft.com/office/word/2024/wordml/sdtformatlock" xmlns:w16se="http://schemas.microsoft.com/office/word/2015/wordml/symex" mc:Ignorable="w14 w15 w16se w16cid w16 w16cex w16sdtdh w16sdtfl w16du">
   <w:docDefaults>
     <w:rPrDefault>
       <w:rPr>
@@ -2170,6 +2170,7 @@
   <w:style w:type="character" w:default="1" w:styleId="Absatz-Standardschriftart">
     <w:name w:val="Default Paragraph Font"/>
     <w:uiPriority w:val="1"/>
+    <w:semiHidden/>
     <w:unhideWhenUsed/>
   </w:style>
   <w:style w:type="table" w:default="1" w:styleId="NormaleTabelle">

</xml_diff>

<commit_message>
Uploading the state from 2025
</commit_message>
<xml_diff>
--- a/public/templates/template.docx
+++ b/public/templates/template.docx
@@ -1,17 +1,1108 @@
 
 <file path=word/document.xml><?xml version="1.0" encoding="utf-8"?>
-<w:document xmlns:wpc="http://schemas.microsoft.com/office/word/2010/wordprocessingCanvas" xmlns:cx="http://schemas.microsoft.com/office/drawing/2014/chartex" xmlns:cx1="http://schemas.microsoft.com/office/drawing/2015/9/8/chartex" xmlns:cx2="http://schemas.microsoft.com/office/drawing/2015/10/21/chartex" xmlns:cx3="http://schemas.microsoft.com/office/drawing/2016/5/9/chartex" xmlns:cx4="http://schemas.microsoft.com/office/drawing/2016/5/10/chartex" xmlns:cx5="http://schemas.microsoft.com/office/drawing/2016/5/11/chartex" xmlns:cx6="http://schemas.microsoft.com/office/drawing/2016/5/12/chartex" xmlns:cx7="http://schemas.microsoft.com/office/drawing/2016/5/13/chartex" xmlns:cx8="http://schemas.microsoft.com/office/drawing/2016/5/14/chartex" xmlns:mc="http://schemas.openxmlformats.org/markup-compatibility/2006" xmlns:aink="http://schemas.microsoft.com/office/drawing/2016/ink" xmlns:am3d="http://schemas.microsoft.com/office/drawing/2017/model3d" xmlns:o="urn:schemas-microsoft-com:office:office" xmlns:oel="http://schemas.microsoft.com/office/2019/extlst" xmlns:r="http://schemas.openxmlformats.org/officeDocument/2006/relationships" xmlns:m="http://schemas.openxmlformats.org/officeDocument/2006/math" xmlns:v="urn:schemas-microsoft-com:vml" xmlns:wp14="http://schemas.microsoft.com/office/word/2010/wordprocessingDrawing" xmlns:wp="http://schemas.openxmlformats.org/drawingml/2006/wordprocessingDrawing" xmlns:w10="urn:schemas-microsoft-com:office:word" xmlns:w="http://schemas.openxmlformats.org/wordprocessingml/2006/main" xmlns:w14="http://schemas.microsoft.com/office/word/2010/wordml" xmlns:w15="http://schemas.microsoft.com/office/word/2012/wordml" xmlns:w16cex="http://schemas.microsoft.com/office/word/2018/wordml/cex" xmlns:w16cid="http://schemas.microsoft.com/office/word/2016/wordml/cid" xmlns:w16="http://schemas.microsoft.com/office/word/2018/wordml" xmlns:w16du="http://schemas.microsoft.com/office/word/2023/wordml/word16du" xmlns:w16sdtdh="http://schemas.microsoft.com/office/word/2020/wordml/sdtdatahash" xmlns:w16se="http://schemas.microsoft.com/office/word/2015/wordml/symex" xmlns:wpg="http://schemas.microsoft.com/office/word/2010/wordprocessingGroup" xmlns:wpi="http://schemas.microsoft.com/office/word/2010/wordprocessingInk" xmlns:wne="http://schemas.microsoft.com/office/word/2006/wordml" xmlns:wps="http://schemas.microsoft.com/office/word/2010/wordprocessingShape" mc:Ignorable="w14 w15 w16se w16cid w16 w16cex w16sdtdh w16du wp14">
+<w:document xmlns:wpc="http://schemas.microsoft.com/office/word/2010/wordprocessingCanvas" xmlns:cx="http://schemas.microsoft.com/office/drawing/2014/chartex" xmlns:cx1="http://schemas.microsoft.com/office/drawing/2015/9/8/chartex" xmlns:cx2="http://schemas.microsoft.com/office/drawing/2015/10/21/chartex" xmlns:cx3="http://schemas.microsoft.com/office/drawing/2016/5/9/chartex" xmlns:cx4="http://schemas.microsoft.com/office/drawing/2016/5/10/chartex" xmlns:cx5="http://schemas.microsoft.com/office/drawing/2016/5/11/chartex" xmlns:cx6="http://schemas.microsoft.com/office/drawing/2016/5/12/chartex" xmlns:cx7="http://schemas.microsoft.com/office/drawing/2016/5/13/chartex" xmlns:cx8="http://schemas.microsoft.com/office/drawing/2016/5/14/chartex" xmlns:mc="http://schemas.openxmlformats.org/markup-compatibility/2006" xmlns:aink="http://schemas.microsoft.com/office/drawing/2016/ink" xmlns:am3d="http://schemas.microsoft.com/office/drawing/2017/model3d" xmlns:o="urn:schemas-microsoft-com:office:office" xmlns:oel="http://schemas.microsoft.com/office/2019/extlst" xmlns:r="http://schemas.openxmlformats.org/officeDocument/2006/relationships" xmlns:m="http://schemas.openxmlformats.org/officeDocument/2006/math" xmlns:v="urn:schemas-microsoft-com:vml" xmlns:wp14="http://schemas.microsoft.com/office/word/2010/wordprocessingDrawing" xmlns:wp="http://schemas.openxmlformats.org/drawingml/2006/wordprocessingDrawing" xmlns:w10="urn:schemas-microsoft-com:office:word" xmlns:w="http://schemas.openxmlformats.org/wordprocessingml/2006/main" xmlns:w14="http://schemas.microsoft.com/office/word/2010/wordml" xmlns:w15="http://schemas.microsoft.com/office/word/2012/wordml" xmlns:w16cex="http://schemas.microsoft.com/office/word/2018/wordml/cex" xmlns:w16cid="http://schemas.microsoft.com/office/word/2016/wordml/cid" xmlns:w16="http://schemas.microsoft.com/office/word/2018/wordml" xmlns:w16du="http://schemas.microsoft.com/office/word/2023/wordml/word16du" xmlns:w16sdtdh="http://schemas.microsoft.com/office/word/2020/wordml/sdtdatahash" xmlns:w16sdtfl="http://schemas.microsoft.com/office/word/2024/wordml/sdtformatlock" xmlns:w16se="http://schemas.microsoft.com/office/word/2015/wordml/symex" xmlns:wpg="http://schemas.microsoft.com/office/word/2010/wordprocessingGroup" xmlns:wpi="http://schemas.microsoft.com/office/word/2010/wordprocessingInk" xmlns:wne="http://schemas.microsoft.com/office/word/2006/wordml" xmlns:wps="http://schemas.microsoft.com/office/word/2010/wordprocessingShape" mc:Ignorable="w14 w15 w16se w16cid w16 w16cex w16sdtdh w16sdtfl w16du wp14">
   <w:body>
     <w:p>
       <w:pPr>
         <w:spacing w:after="0" w:line="240" w:lineRule="auto"/>
         <w:jc w:val="center"/>
         <w:rPr>
-          <w:rFonts w:cstheme="minorHAnsi"/>
-          <w:sz w:val="36"/>
-          <w:szCs w:val="36"/>
+          <w:rFonts w:ascii="Posterama" w:hAnsi="Posterama" w:cs="Posterama"/>
+          <w:b/>
+          <w:bCs/>
+          <w:sz w:val="128"/>
+          <w:szCs w:val="128"/>
+          <w:lang w:val="de-DE"/>
         </w:rPr>
       </w:pPr>
+      <w:r>
+        <w:rPr>
+          <w:noProof/>
+        </w:rPr>
+        <mc:AlternateContent>
+          <mc:Choice Requires="wps">
+            <w:drawing>
+              <wp:anchor distT="0" distB="0" distL="114300" distR="114300" simplePos="0" relativeHeight="251740159" behindDoc="1" locked="0" layoutInCell="1" allowOverlap="1" wp14:anchorId="089B32DC" wp14:editId="7B17A881">
+                <wp:simplePos x="0" y="0"/>
+                <wp:positionH relativeFrom="margin">
+                  <wp:align>center</wp:align>
+                </wp:positionH>
+                <wp:positionV relativeFrom="paragraph">
+                  <wp:posOffset>1671159</wp:posOffset>
+                </wp:positionV>
+                <wp:extent cx="3544570" cy="553085"/>
+                <wp:effectExtent l="0" t="419100" r="0" b="418465"/>
+                <wp:wrapNone/>
+                <wp:docPr id="1356136208" name="Parallelogramm 6"/>
+                <wp:cNvGraphicFramePr/>
+                <a:graphic xmlns:a="http://schemas.openxmlformats.org/drawingml/2006/main">
+                  <a:graphicData uri="http://schemas.microsoft.com/office/word/2010/wordprocessingShape">
+                    <wps:wsp>
+                      <wps:cNvSpPr/>
+                      <wps:spPr>
+                        <a:xfrm rot="9988708">
+                          <a:off x="0" y="0"/>
+                          <a:ext cx="3544570" cy="553085"/>
+                        </a:xfrm>
+                        <a:prstGeom prst="parallelogram">
+                          <a:avLst/>
+                        </a:prstGeom>
+                        <a:solidFill>
+                          <a:schemeClr val="tx1">
+                            <a:lumMod val="85000"/>
+                            <a:lumOff val="15000"/>
+                          </a:schemeClr>
+                        </a:solidFill>
+                        <a:ln>
+                          <a:noFill/>
+                        </a:ln>
+                      </wps:spPr>
+                      <wps:style>
+                        <a:lnRef idx="2">
+                          <a:schemeClr val="accent1">
+                            <a:shade val="50000"/>
+                          </a:schemeClr>
+                        </a:lnRef>
+                        <a:fillRef idx="1">
+                          <a:schemeClr val="accent1"/>
+                        </a:fillRef>
+                        <a:effectRef idx="0">
+                          <a:schemeClr val="accent1"/>
+                        </a:effectRef>
+                        <a:fontRef idx="minor">
+                          <a:schemeClr val="lt1"/>
+                        </a:fontRef>
+                      </wps:style>
+                      <wps:bodyPr rot="0" spcFirstLastPara="0" vertOverflow="overflow" horzOverflow="overflow" vert="horz" wrap="square" lIns="91440" tIns="45720" rIns="91440" bIns="45720" numCol="1" spcCol="0" rtlCol="0" fromWordArt="0" anchor="ctr" anchorCtr="0" forceAA="0" compatLnSpc="1">
+                        <a:prstTxWarp prst="textNoShape">
+                          <a:avLst/>
+                        </a:prstTxWarp>
+                        <a:noAutofit/>
+                      </wps:bodyPr>
+                    </wps:wsp>
+                  </a:graphicData>
+                </a:graphic>
+              </wp:anchor>
+            </w:drawing>
+          </mc:Choice>
+          <mc:Fallback>
+            <w:pict>
+              <v:shapetype w14:anchorId="51E43A69" id="_x0000_t7" coordsize="21600,21600" o:spt="7" adj="5400" path="m@0,l,21600@1,21600,21600,xe">
+                <v:stroke joinstyle="miter"/>
+                <v:formulas>
+                  <v:f eqn="val #0"/>
+                  <v:f eqn="sum width 0 #0"/>
+                  <v:f eqn="prod #0 1 2"/>
+                  <v:f eqn="sum width 0 @2"/>
+                  <v:f eqn="mid #0 width"/>
+                  <v:f eqn="mid @1 0"/>
+                  <v:f eqn="prod height width #0"/>
+                  <v:f eqn="prod @6 1 2"/>
+                  <v:f eqn="sum height 0 @7"/>
+                  <v:f eqn="prod width 1 2"/>
+                  <v:f eqn="sum #0 0 @9"/>
+                  <v:f eqn="if @10 @8 0"/>
+                  <v:f eqn="if @10 @7 height"/>
+                </v:formulas>
+                <v:path gradientshapeok="t" o:connecttype="custom" o:connectlocs="@4,0;10800,@11;@3,10800;@5,21600;10800,@12;@2,10800" textboxrect="1800,1800,19800,19800;8100,8100,13500,13500;10800,10800,10800,10800"/>
+                <v:handles>
+                  <v:h position="#0,topLeft" xrange="0,21600"/>
+                </v:handles>
+              </v:shapetype>
+              <v:shape id="Parallelogramm 6" o:spid="_x0000_s1026" type="#_x0000_t7" style="position:absolute;margin-left:0;margin-top:131.6pt;width:279.1pt;height:43.55pt;rotation:10910333fd;z-index:-251576321;visibility:visible;mso-wrap-style:square;mso-wrap-distance-left:9pt;mso-wrap-distance-top:0;mso-wrap-distance-right:9pt;mso-wrap-distance-bottom:0;mso-position-horizontal:center;mso-position-horizontal-relative:margin;mso-position-vertical:absolute;mso-position-vertical-relative:text;v-text-anchor:middle" o:gfxdata="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" adj="843" fillcolor="#272727 [2749]" stroked="f" strokeweight="1pt">
+                <w10:wrap anchorx="margin"/>
+              </v:shape>
+            </w:pict>
+          </mc:Fallback>
+        </mc:AlternateContent>
+      </w:r>
+      <w:r>
+        <w:rPr>
+          <w:noProof/>
+        </w:rPr>
+        <mc:AlternateContent>
+          <mc:Choice Requires="wps">
+            <w:drawing>
+              <wp:anchor distT="0" distB="0" distL="114300" distR="114300" simplePos="0" relativeHeight="251743231" behindDoc="1" locked="0" layoutInCell="1" allowOverlap="1" wp14:anchorId="2400DBF3" wp14:editId="14025E27">
+                <wp:simplePos x="0" y="0"/>
+                <wp:positionH relativeFrom="column">
+                  <wp:posOffset>-1786890</wp:posOffset>
+                </wp:positionH>
+                <wp:positionV relativeFrom="paragraph">
+                  <wp:posOffset>1644015</wp:posOffset>
+                </wp:positionV>
+                <wp:extent cx="3645535" cy="584200"/>
+                <wp:effectExtent l="0" t="419100" r="0" b="425450"/>
+                <wp:wrapNone/>
+                <wp:docPr id="678000418" name="Parallelogramm 6"/>
+                <wp:cNvGraphicFramePr/>
+                <a:graphic xmlns:a="http://schemas.openxmlformats.org/drawingml/2006/main">
+                  <a:graphicData uri="http://schemas.microsoft.com/office/word/2010/wordprocessingShape">
+                    <wps:wsp>
+                      <wps:cNvSpPr/>
+                      <wps:spPr>
+                        <a:xfrm rot="9988708">
+                          <a:off x="0" y="0"/>
+                          <a:ext cx="3645535" cy="584200"/>
+                        </a:xfrm>
+                        <a:prstGeom prst="parallelogram">
+                          <a:avLst/>
+                        </a:prstGeom>
+                        <a:solidFill>
+                          <a:schemeClr val="tx1">
+                            <a:lumMod val="65000"/>
+                            <a:lumOff val="35000"/>
+                          </a:schemeClr>
+                        </a:solidFill>
+                        <a:ln>
+                          <a:noFill/>
+                        </a:ln>
+                      </wps:spPr>
+                      <wps:style>
+                        <a:lnRef idx="2">
+                          <a:schemeClr val="accent1">
+                            <a:shade val="50000"/>
+                          </a:schemeClr>
+                        </a:lnRef>
+                        <a:fillRef idx="1">
+                          <a:schemeClr val="accent1"/>
+                        </a:fillRef>
+                        <a:effectRef idx="0">
+                          <a:schemeClr val="accent1"/>
+                        </a:effectRef>
+                        <a:fontRef idx="minor">
+                          <a:schemeClr val="lt1"/>
+                        </a:fontRef>
+                      </wps:style>
+                      <wps:bodyPr rot="0" spcFirstLastPara="0" vertOverflow="overflow" horzOverflow="overflow" vert="horz" wrap="square" lIns="91440" tIns="45720" rIns="91440" bIns="45720" numCol="1" spcCol="0" rtlCol="0" fromWordArt="0" anchor="ctr" anchorCtr="0" forceAA="0" compatLnSpc="1">
+                        <a:prstTxWarp prst="textNoShape">
+                          <a:avLst/>
+                        </a:prstTxWarp>
+                        <a:noAutofit/>
+                      </wps:bodyPr>
+                    </wps:wsp>
+                  </a:graphicData>
+                </a:graphic>
+              </wp:anchor>
+            </w:drawing>
+          </mc:Choice>
+          <mc:Fallback>
+            <w:pict>
+              <v:shape w14:anchorId="085F3C91" id="Parallelogramm 6" o:spid="_x0000_s1026" type="#_x0000_t7" style="position:absolute;margin-left:-140.7pt;margin-top:129.45pt;width:287.05pt;height:46pt;rotation:10910333fd;z-index:-251573249;visibility:visible;mso-wrap-style:square;mso-wrap-distance-left:9pt;mso-wrap-distance-top:0;mso-wrap-distance-right:9pt;mso-wrap-distance-bottom:0;mso-position-horizontal:absolute;mso-position-horizontal-relative:text;mso-position-vertical:absolute;mso-position-vertical-relative:text;v-text-anchor:middle" o:gfxdata="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" adj="865" fillcolor="#5a5a5a [2109]" stroked="f" strokeweight="1pt"/>
+            </w:pict>
+          </mc:Fallback>
+        </mc:AlternateContent>
+      </w:r>
+      <w:r>
+        <w:rPr>
+          <w:noProof/>
+        </w:rPr>
+        <mc:AlternateContent>
+          <mc:Choice Requires="wps">
+            <w:drawing>
+              <wp:anchor distT="0" distB="0" distL="114300" distR="114300" simplePos="0" relativeHeight="251742207" behindDoc="1" locked="0" layoutInCell="1" allowOverlap="1" wp14:anchorId="5658477A" wp14:editId="39E2B5B1">
+                <wp:simplePos x="0" y="0"/>
+                <wp:positionH relativeFrom="column">
+                  <wp:posOffset>-2564765</wp:posOffset>
+                </wp:positionH>
+                <wp:positionV relativeFrom="paragraph">
+                  <wp:posOffset>2482215</wp:posOffset>
+                </wp:positionV>
+                <wp:extent cx="2975610" cy="424815"/>
+                <wp:effectExtent l="0" t="342900" r="0" b="356235"/>
+                <wp:wrapNone/>
+                <wp:docPr id="847401006" name="Parallelogramm 6"/>
+                <wp:cNvGraphicFramePr/>
+                <a:graphic xmlns:a="http://schemas.openxmlformats.org/drawingml/2006/main">
+                  <a:graphicData uri="http://schemas.microsoft.com/office/word/2010/wordprocessingShape">
+                    <wps:wsp>
+                      <wps:cNvSpPr/>
+                      <wps:spPr>
+                        <a:xfrm rot="9988708">
+                          <a:off x="0" y="0"/>
+                          <a:ext cx="2975610" cy="424815"/>
+                        </a:xfrm>
+                        <a:prstGeom prst="parallelogram">
+                          <a:avLst/>
+                        </a:prstGeom>
+                        <a:solidFill>
+                          <a:srgbClr val="FFFF00"/>
+                        </a:solidFill>
+                        <a:ln>
+                          <a:noFill/>
+                        </a:ln>
+                      </wps:spPr>
+                      <wps:style>
+                        <a:lnRef idx="2">
+                          <a:schemeClr val="accent1">
+                            <a:shade val="50000"/>
+                          </a:schemeClr>
+                        </a:lnRef>
+                        <a:fillRef idx="1">
+                          <a:schemeClr val="accent1"/>
+                        </a:fillRef>
+                        <a:effectRef idx="0">
+                          <a:schemeClr val="accent1"/>
+                        </a:effectRef>
+                        <a:fontRef idx="minor">
+                          <a:schemeClr val="lt1"/>
+                        </a:fontRef>
+                      </wps:style>
+                      <wps:bodyPr rot="0" spcFirstLastPara="0" vertOverflow="overflow" horzOverflow="overflow" vert="horz" wrap="square" lIns="91440" tIns="45720" rIns="91440" bIns="45720" numCol="1" spcCol="0" rtlCol="0" fromWordArt="0" anchor="ctr" anchorCtr="0" forceAA="0" compatLnSpc="1">
+                        <a:prstTxWarp prst="textNoShape">
+                          <a:avLst/>
+                        </a:prstTxWarp>
+                        <a:noAutofit/>
+                      </wps:bodyPr>
+                    </wps:wsp>
+                  </a:graphicData>
+                </a:graphic>
+              </wp:anchor>
+            </w:drawing>
+          </mc:Choice>
+          <mc:Fallback>
+            <w:pict>
+              <v:shape w14:anchorId="663E7818" id="Parallelogramm 6" o:spid="_x0000_s1026" type="#_x0000_t7" style="position:absolute;margin-left:-201.95pt;margin-top:195.45pt;width:234.3pt;height:33.45pt;rotation:10910333fd;z-index:-251574273;visibility:visible;mso-wrap-style:square;mso-wrap-distance-left:9pt;mso-wrap-distance-top:0;mso-wrap-distance-right:9pt;mso-wrap-distance-bottom:0;mso-position-horizontal:absolute;mso-position-horizontal-relative:text;mso-position-vertical:absolute;mso-position-vertical-relative:text;v-text-anchor:middle" o:gfxdata="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" adj="771" fillcolor="yellow" stroked="f" strokeweight="1pt"/>
+            </w:pict>
+          </mc:Fallback>
+        </mc:AlternateContent>
+      </w:r>
+      <w:r>
+        <w:rPr>
+          <w:noProof/>
+        </w:rPr>
+        <mc:AlternateContent>
+          <mc:Choice Requires="wps">
+            <w:drawing>
+              <wp:anchor distT="0" distB="0" distL="114300" distR="114300" simplePos="0" relativeHeight="251741183" behindDoc="1" locked="0" layoutInCell="1" allowOverlap="1" wp14:anchorId="13770B6E" wp14:editId="7EE3F26D">
+                <wp:simplePos x="0" y="0"/>
+                <wp:positionH relativeFrom="column">
+                  <wp:posOffset>5405120</wp:posOffset>
+                </wp:positionH>
+                <wp:positionV relativeFrom="paragraph">
+                  <wp:posOffset>2230755</wp:posOffset>
+                </wp:positionV>
+                <wp:extent cx="3645535" cy="584200"/>
+                <wp:effectExtent l="0" t="419100" r="0" b="425450"/>
+                <wp:wrapNone/>
+                <wp:docPr id="752145377" name="Parallelogramm 6"/>
+                <wp:cNvGraphicFramePr/>
+                <a:graphic xmlns:a="http://schemas.openxmlformats.org/drawingml/2006/main">
+                  <a:graphicData uri="http://schemas.microsoft.com/office/word/2010/wordprocessingShape">
+                    <wps:wsp>
+                      <wps:cNvSpPr/>
+                      <wps:spPr>
+                        <a:xfrm rot="9988708">
+                          <a:off x="0" y="0"/>
+                          <a:ext cx="3645535" cy="584200"/>
+                        </a:xfrm>
+                        <a:prstGeom prst="parallelogram">
+                          <a:avLst/>
+                        </a:prstGeom>
+                        <a:solidFill>
+                          <a:schemeClr val="tx1">
+                            <a:lumMod val="65000"/>
+                            <a:lumOff val="35000"/>
+                          </a:schemeClr>
+                        </a:solidFill>
+                        <a:ln>
+                          <a:noFill/>
+                        </a:ln>
+                      </wps:spPr>
+                      <wps:style>
+                        <a:lnRef idx="2">
+                          <a:schemeClr val="accent1">
+                            <a:shade val="50000"/>
+                          </a:schemeClr>
+                        </a:lnRef>
+                        <a:fillRef idx="1">
+                          <a:schemeClr val="accent1"/>
+                        </a:fillRef>
+                        <a:effectRef idx="0">
+                          <a:schemeClr val="accent1"/>
+                        </a:effectRef>
+                        <a:fontRef idx="minor">
+                          <a:schemeClr val="lt1"/>
+                        </a:fontRef>
+                      </wps:style>
+                      <wps:bodyPr rot="0" spcFirstLastPara="0" vertOverflow="overflow" horzOverflow="overflow" vert="horz" wrap="square" lIns="91440" tIns="45720" rIns="91440" bIns="45720" numCol="1" spcCol="0" rtlCol="0" fromWordArt="0" anchor="ctr" anchorCtr="0" forceAA="0" compatLnSpc="1">
+                        <a:prstTxWarp prst="textNoShape">
+                          <a:avLst/>
+                        </a:prstTxWarp>
+                        <a:noAutofit/>
+                      </wps:bodyPr>
+                    </wps:wsp>
+                  </a:graphicData>
+                </a:graphic>
+              </wp:anchor>
+            </w:drawing>
+          </mc:Choice>
+          <mc:Fallback>
+            <w:pict>
+              <v:shape w14:anchorId="19717784" id="Parallelogramm 6" o:spid="_x0000_s1026" type="#_x0000_t7" style="position:absolute;margin-left:425.6pt;margin-top:175.65pt;width:287.05pt;height:46pt;rotation:10910333fd;z-index:-251575297;visibility:visible;mso-wrap-style:square;mso-wrap-distance-left:9pt;mso-wrap-distance-top:0;mso-wrap-distance-right:9pt;mso-wrap-distance-bottom:0;mso-position-horizontal:absolute;mso-position-horizontal-relative:text;mso-position-vertical:absolute;mso-position-vertical-relative:text;v-text-anchor:middle" o:gfxdata="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" adj="865" fillcolor="#5a5a5a [2109]" stroked="f" strokeweight="1pt"/>
+            </w:pict>
+          </mc:Fallback>
+        </mc:AlternateContent>
+      </w:r>
+      <w:r>
+        <w:rPr>
+          <w:noProof/>
+        </w:rPr>
+        <mc:AlternateContent>
+          <mc:Choice Requires="wps">
+            <w:drawing>
+              <wp:anchor distT="0" distB="0" distL="114300" distR="114300" simplePos="0" relativeHeight="251739135" behindDoc="1" locked="0" layoutInCell="1" allowOverlap="1" wp14:anchorId="6E6EFDD6" wp14:editId="04BA0F47">
+                <wp:simplePos x="0" y="0"/>
+                <wp:positionH relativeFrom="column">
+                  <wp:posOffset>5568950</wp:posOffset>
+                </wp:positionH>
+                <wp:positionV relativeFrom="paragraph">
+                  <wp:posOffset>906780</wp:posOffset>
+                </wp:positionV>
+                <wp:extent cx="3645535" cy="584200"/>
+                <wp:effectExtent l="0" t="419100" r="0" b="425450"/>
+                <wp:wrapNone/>
+                <wp:docPr id="26151115" name="Parallelogramm 6"/>
+                <wp:cNvGraphicFramePr/>
+                <a:graphic xmlns:a="http://schemas.openxmlformats.org/drawingml/2006/main">
+                  <a:graphicData uri="http://schemas.microsoft.com/office/word/2010/wordprocessingShape">
+                    <wps:wsp>
+                      <wps:cNvSpPr/>
+                      <wps:spPr>
+                        <a:xfrm rot="9988708">
+                          <a:off x="0" y="0"/>
+                          <a:ext cx="3645535" cy="584200"/>
+                        </a:xfrm>
+                        <a:prstGeom prst="parallelogram">
+                          <a:avLst/>
+                        </a:prstGeom>
+                        <a:solidFill>
+                          <a:schemeClr val="tx1">
+                            <a:lumMod val="65000"/>
+                            <a:lumOff val="35000"/>
+                          </a:schemeClr>
+                        </a:solidFill>
+                        <a:ln>
+                          <a:noFill/>
+                        </a:ln>
+                      </wps:spPr>
+                      <wps:style>
+                        <a:lnRef idx="2">
+                          <a:schemeClr val="accent1">
+                            <a:shade val="50000"/>
+                          </a:schemeClr>
+                        </a:lnRef>
+                        <a:fillRef idx="1">
+                          <a:schemeClr val="accent1"/>
+                        </a:fillRef>
+                        <a:effectRef idx="0">
+                          <a:schemeClr val="accent1"/>
+                        </a:effectRef>
+                        <a:fontRef idx="minor">
+                          <a:schemeClr val="lt1"/>
+                        </a:fontRef>
+                      </wps:style>
+                      <wps:bodyPr rot="0" spcFirstLastPara="0" vertOverflow="overflow" horzOverflow="overflow" vert="horz" wrap="square" lIns="91440" tIns="45720" rIns="91440" bIns="45720" numCol="1" spcCol="0" rtlCol="0" fromWordArt="0" anchor="ctr" anchorCtr="0" forceAA="0" compatLnSpc="1">
+                        <a:prstTxWarp prst="textNoShape">
+                          <a:avLst/>
+                        </a:prstTxWarp>
+                        <a:noAutofit/>
+                      </wps:bodyPr>
+                    </wps:wsp>
+                  </a:graphicData>
+                </a:graphic>
+              </wp:anchor>
+            </w:drawing>
+          </mc:Choice>
+          <mc:Fallback>
+            <w:pict>
+              <v:shape w14:anchorId="153A0B8A" id="Parallelogramm 6" o:spid="_x0000_s1026" type="#_x0000_t7" style="position:absolute;margin-left:438.5pt;margin-top:71.4pt;width:287.05pt;height:46pt;rotation:10910333fd;z-index:-251577345;visibility:visible;mso-wrap-style:square;mso-wrap-distance-left:9pt;mso-wrap-distance-top:0;mso-wrap-distance-right:9pt;mso-wrap-distance-bottom:0;mso-position-horizontal:absolute;mso-position-horizontal-relative:text;mso-position-vertical:absolute;mso-position-vertical-relative:text;v-text-anchor:middle" o:gfxdata="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" adj="865" fillcolor="#5a5a5a [2109]" stroked="f" strokeweight="1pt"/>
+            </w:pict>
+          </mc:Fallback>
+        </mc:AlternateContent>
+      </w:r>
+      <w:r>
+        <w:rPr>
+          <w:noProof/>
+        </w:rPr>
+        <mc:AlternateContent>
+          <mc:Choice Requires="wps">
+            <w:drawing>
+              <wp:anchor distT="0" distB="0" distL="114300" distR="114300" simplePos="0" relativeHeight="251738111" behindDoc="1" locked="0" layoutInCell="1" allowOverlap="1" wp14:anchorId="7816AF55" wp14:editId="70E8D4AE">
+                <wp:simplePos x="0" y="0"/>
+                <wp:positionH relativeFrom="column">
+                  <wp:posOffset>478155</wp:posOffset>
+                </wp:positionH>
+                <wp:positionV relativeFrom="paragraph">
+                  <wp:posOffset>3568700</wp:posOffset>
+                </wp:positionV>
+                <wp:extent cx="2682240" cy="402590"/>
+                <wp:effectExtent l="0" t="323850" r="0" b="321310"/>
+                <wp:wrapNone/>
+                <wp:docPr id="1635522809" name="Parallelogramm 6"/>
+                <wp:cNvGraphicFramePr/>
+                <a:graphic xmlns:a="http://schemas.openxmlformats.org/drawingml/2006/main">
+                  <a:graphicData uri="http://schemas.microsoft.com/office/word/2010/wordprocessingShape">
+                    <wps:wsp>
+                      <wps:cNvSpPr/>
+                      <wps:spPr>
+                        <a:xfrm rot="9988708">
+                          <a:off x="0" y="0"/>
+                          <a:ext cx="2682240" cy="402590"/>
+                        </a:xfrm>
+                        <a:prstGeom prst="parallelogram">
+                          <a:avLst/>
+                        </a:prstGeom>
+                        <a:solidFill>
+                          <a:schemeClr val="tx1">
+                            <a:lumMod val="75000"/>
+                            <a:lumOff val="25000"/>
+                          </a:schemeClr>
+                        </a:solidFill>
+                        <a:ln>
+                          <a:noFill/>
+                        </a:ln>
+                      </wps:spPr>
+                      <wps:style>
+                        <a:lnRef idx="2">
+                          <a:schemeClr val="accent1">
+                            <a:shade val="50000"/>
+                          </a:schemeClr>
+                        </a:lnRef>
+                        <a:fillRef idx="1">
+                          <a:schemeClr val="accent1"/>
+                        </a:fillRef>
+                        <a:effectRef idx="0">
+                          <a:schemeClr val="accent1"/>
+                        </a:effectRef>
+                        <a:fontRef idx="minor">
+                          <a:schemeClr val="lt1"/>
+                        </a:fontRef>
+                      </wps:style>
+                      <wps:bodyPr rot="0" spcFirstLastPara="0" vertOverflow="overflow" horzOverflow="overflow" vert="horz" wrap="square" lIns="91440" tIns="45720" rIns="91440" bIns="45720" numCol="1" spcCol="0" rtlCol="0" fromWordArt="0" anchor="ctr" anchorCtr="0" forceAA="0" compatLnSpc="1">
+                        <a:prstTxWarp prst="textNoShape">
+                          <a:avLst/>
+                        </a:prstTxWarp>
+                        <a:noAutofit/>
+                      </wps:bodyPr>
+                    </wps:wsp>
+                  </a:graphicData>
+                </a:graphic>
+              </wp:anchor>
+            </w:drawing>
+          </mc:Choice>
+          <mc:Fallback>
+            <w:pict>
+              <v:shape w14:anchorId="5FD10788" id="Parallelogramm 6" o:spid="_x0000_s1026" type="#_x0000_t7" style="position:absolute;margin-left:37.65pt;margin-top:281pt;width:211.2pt;height:31.7pt;rotation:10910333fd;z-index:-251578369;visibility:visible;mso-wrap-style:square;mso-wrap-distance-left:9pt;mso-wrap-distance-top:0;mso-wrap-distance-right:9pt;mso-wrap-distance-bottom:0;mso-position-horizontal:absolute;mso-position-horizontal-relative:text;mso-position-vertical:absolute;mso-position-vertical-relative:text;v-text-anchor:middle" o:gfxdata="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" adj="811" fillcolor="#404040 [2429]" stroked="f" strokeweight="1pt"/>
+            </w:pict>
+          </mc:Fallback>
+        </mc:AlternateContent>
+      </w:r>
+      <w:r>
+        <w:rPr>
+          <w:noProof/>
+        </w:rPr>
+        <mc:AlternateContent>
+          <mc:Choice Requires="wps">
+            <w:drawing>
+              <wp:anchor distT="0" distB="0" distL="114300" distR="114300" simplePos="0" relativeHeight="251737087" behindDoc="1" locked="0" layoutInCell="1" allowOverlap="1" wp14:anchorId="1FFE13EF" wp14:editId="2F3418C3">
+                <wp:simplePos x="0" y="0"/>
+                <wp:positionH relativeFrom="column">
+                  <wp:posOffset>-1499870</wp:posOffset>
+                </wp:positionH>
+                <wp:positionV relativeFrom="paragraph">
+                  <wp:posOffset>4384040</wp:posOffset>
+                </wp:positionV>
+                <wp:extent cx="3911600" cy="584200"/>
+                <wp:effectExtent l="0" t="457200" r="0" b="463550"/>
+                <wp:wrapNone/>
+                <wp:docPr id="747831838" name="Parallelogramm 6"/>
+                <wp:cNvGraphicFramePr/>
+                <a:graphic xmlns:a="http://schemas.openxmlformats.org/drawingml/2006/main">
+                  <a:graphicData uri="http://schemas.microsoft.com/office/word/2010/wordprocessingShape">
+                    <wps:wsp>
+                      <wps:cNvSpPr/>
+                      <wps:spPr>
+                        <a:xfrm rot="9988708">
+                          <a:off x="0" y="0"/>
+                          <a:ext cx="3911600" cy="584200"/>
+                        </a:xfrm>
+                        <a:prstGeom prst="parallelogram">
+                          <a:avLst/>
+                        </a:prstGeom>
+                        <a:solidFill>
+                          <a:schemeClr val="bg2">
+                            <a:lumMod val="75000"/>
+                          </a:schemeClr>
+                        </a:solidFill>
+                        <a:ln>
+                          <a:noFill/>
+                        </a:ln>
+                      </wps:spPr>
+                      <wps:style>
+                        <a:lnRef idx="2">
+                          <a:schemeClr val="accent1">
+                            <a:shade val="50000"/>
+                          </a:schemeClr>
+                        </a:lnRef>
+                        <a:fillRef idx="1">
+                          <a:schemeClr val="accent1"/>
+                        </a:fillRef>
+                        <a:effectRef idx="0">
+                          <a:schemeClr val="accent1"/>
+                        </a:effectRef>
+                        <a:fontRef idx="minor">
+                          <a:schemeClr val="lt1"/>
+                        </a:fontRef>
+                      </wps:style>
+                      <wps:bodyPr rot="0" spcFirstLastPara="0" vertOverflow="overflow" horzOverflow="overflow" vert="horz" wrap="square" lIns="91440" tIns="45720" rIns="91440" bIns="45720" numCol="1" spcCol="0" rtlCol="0" fromWordArt="0" anchor="ctr" anchorCtr="0" forceAA="0" compatLnSpc="1">
+                        <a:prstTxWarp prst="textNoShape">
+                          <a:avLst/>
+                        </a:prstTxWarp>
+                        <a:noAutofit/>
+                      </wps:bodyPr>
+                    </wps:wsp>
+                  </a:graphicData>
+                </a:graphic>
+              </wp:anchor>
+            </w:drawing>
+          </mc:Choice>
+          <mc:Fallback>
+            <w:pict>
+              <v:shape w14:anchorId="35E1869D" id="Parallelogramm 6" o:spid="_x0000_s1026" type="#_x0000_t7" style="position:absolute;margin-left:-118.1pt;margin-top:345.2pt;width:308pt;height:46pt;rotation:10910333fd;z-index:-251579393;visibility:visible;mso-wrap-style:square;mso-wrap-distance-left:9pt;mso-wrap-distance-top:0;mso-wrap-distance-right:9pt;mso-wrap-distance-bottom:0;mso-position-horizontal:absolute;mso-position-horizontal-relative:text;mso-position-vertical:absolute;mso-position-vertical-relative:text;v-text-anchor:middle" o:gfxdata="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" adj="806" fillcolor="#aeaaaa [2414]" stroked="f" strokeweight="1pt"/>
+            </w:pict>
+          </mc:Fallback>
+        </mc:AlternateContent>
+      </w:r>
+      <w:r>
+        <w:rPr>
+          <w:noProof/>
+        </w:rPr>
+        <mc:AlternateContent>
+          <mc:Choice Requires="wps">
+            <w:drawing>
+              <wp:anchor distT="0" distB="0" distL="114300" distR="114300" simplePos="0" relativeHeight="251736063" behindDoc="1" locked="0" layoutInCell="1" allowOverlap="1" wp14:anchorId="13CF2F06" wp14:editId="7CA6CCEC">
+                <wp:simplePos x="0" y="0"/>
+                <wp:positionH relativeFrom="column">
+                  <wp:posOffset>2498090</wp:posOffset>
+                </wp:positionH>
+                <wp:positionV relativeFrom="paragraph">
+                  <wp:posOffset>3115310</wp:posOffset>
+                </wp:positionV>
+                <wp:extent cx="3882390" cy="564515"/>
+                <wp:effectExtent l="0" t="457200" r="0" b="464185"/>
+                <wp:wrapNone/>
+                <wp:docPr id="672326475" name="Parallelogramm 6"/>
+                <wp:cNvGraphicFramePr/>
+                <a:graphic xmlns:a="http://schemas.openxmlformats.org/drawingml/2006/main">
+                  <a:graphicData uri="http://schemas.microsoft.com/office/word/2010/wordprocessingShape">
+                    <wps:wsp>
+                      <wps:cNvSpPr/>
+                      <wps:spPr>
+                        <a:xfrm rot="9988708">
+                          <a:off x="0" y="0"/>
+                          <a:ext cx="3882390" cy="564515"/>
+                        </a:xfrm>
+                        <a:prstGeom prst="parallelogram">
+                          <a:avLst/>
+                        </a:prstGeom>
+                        <a:solidFill>
+                          <a:schemeClr val="bg1">
+                            <a:lumMod val="75000"/>
+                          </a:schemeClr>
+                        </a:solidFill>
+                        <a:ln>
+                          <a:noFill/>
+                        </a:ln>
+                      </wps:spPr>
+                      <wps:style>
+                        <a:lnRef idx="2">
+                          <a:schemeClr val="accent1">
+                            <a:shade val="50000"/>
+                          </a:schemeClr>
+                        </a:lnRef>
+                        <a:fillRef idx="1">
+                          <a:schemeClr val="accent1"/>
+                        </a:fillRef>
+                        <a:effectRef idx="0">
+                          <a:schemeClr val="accent1"/>
+                        </a:effectRef>
+                        <a:fontRef idx="minor">
+                          <a:schemeClr val="lt1"/>
+                        </a:fontRef>
+                      </wps:style>
+                      <wps:bodyPr rot="0" spcFirstLastPara="0" vertOverflow="overflow" horzOverflow="overflow" vert="horz" wrap="square" lIns="91440" tIns="45720" rIns="91440" bIns="45720" numCol="1" spcCol="0" rtlCol="0" fromWordArt="0" anchor="ctr" anchorCtr="0" forceAA="0" compatLnSpc="1">
+                        <a:prstTxWarp prst="textNoShape">
+                          <a:avLst/>
+                        </a:prstTxWarp>
+                        <a:noAutofit/>
+                      </wps:bodyPr>
+                    </wps:wsp>
+                  </a:graphicData>
+                </a:graphic>
+              </wp:anchor>
+            </w:drawing>
+          </mc:Choice>
+          <mc:Fallback>
+            <w:pict>
+              <v:shape w14:anchorId="2E7F00F7" id="Parallelogramm 6" o:spid="_x0000_s1026" type="#_x0000_t7" style="position:absolute;margin-left:196.7pt;margin-top:245.3pt;width:305.7pt;height:44.45pt;rotation:10910333fd;z-index:-251580417;visibility:visible;mso-wrap-style:square;mso-wrap-distance-left:9pt;mso-wrap-distance-top:0;mso-wrap-distance-right:9pt;mso-wrap-distance-bottom:0;mso-position-horizontal:absolute;mso-position-horizontal-relative:text;mso-position-vertical:absolute;mso-position-vertical-relative:text;v-text-anchor:middle" o:gfxdata="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" adj="785" fillcolor="#bfbfbf [2412]" stroked="f" strokeweight="1pt"/>
+            </w:pict>
+          </mc:Fallback>
+        </mc:AlternateContent>
+      </w:r>
+      <w:r>
+        <w:rPr>
+          <w:noProof/>
+        </w:rPr>
+        <mc:AlternateContent>
+          <mc:Choice Requires="wps">
+            <w:drawing>
+              <wp:anchor distT="0" distB="0" distL="114300" distR="114300" simplePos="0" relativeHeight="251735039" behindDoc="1" locked="0" layoutInCell="1" allowOverlap="1" wp14:anchorId="76004624" wp14:editId="26108301">
+                <wp:simplePos x="0" y="0"/>
+                <wp:positionH relativeFrom="column">
+                  <wp:posOffset>1856740</wp:posOffset>
+                </wp:positionH>
+                <wp:positionV relativeFrom="paragraph">
+                  <wp:posOffset>4034790</wp:posOffset>
+                </wp:positionV>
+                <wp:extent cx="4808855" cy="438150"/>
+                <wp:effectExtent l="0" t="571500" r="0" b="571500"/>
+                <wp:wrapNone/>
+                <wp:docPr id="546015784" name="Parallelogramm 6"/>
+                <wp:cNvGraphicFramePr/>
+                <a:graphic xmlns:a="http://schemas.openxmlformats.org/drawingml/2006/main">
+                  <a:graphicData uri="http://schemas.microsoft.com/office/word/2010/wordprocessingShape">
+                    <wps:wsp>
+                      <wps:cNvSpPr/>
+                      <wps:spPr>
+                        <a:xfrm rot="9988708">
+                          <a:off x="0" y="0"/>
+                          <a:ext cx="4808855" cy="438150"/>
+                        </a:xfrm>
+                        <a:prstGeom prst="parallelogram">
+                          <a:avLst/>
+                        </a:prstGeom>
+                        <a:solidFill>
+                          <a:srgbClr val="FFFF00"/>
+                        </a:solidFill>
+                        <a:ln>
+                          <a:noFill/>
+                        </a:ln>
+                      </wps:spPr>
+                      <wps:style>
+                        <a:lnRef idx="2">
+                          <a:schemeClr val="accent1">
+                            <a:shade val="50000"/>
+                          </a:schemeClr>
+                        </a:lnRef>
+                        <a:fillRef idx="1">
+                          <a:schemeClr val="accent1"/>
+                        </a:fillRef>
+                        <a:effectRef idx="0">
+                          <a:schemeClr val="accent1"/>
+                        </a:effectRef>
+                        <a:fontRef idx="minor">
+                          <a:schemeClr val="lt1"/>
+                        </a:fontRef>
+                      </wps:style>
+                      <wps:bodyPr rot="0" spcFirstLastPara="0" vertOverflow="overflow" horzOverflow="overflow" vert="horz" wrap="square" lIns="91440" tIns="45720" rIns="91440" bIns="45720" numCol="1" spcCol="0" rtlCol="0" fromWordArt="0" anchor="ctr" anchorCtr="0" forceAA="0" compatLnSpc="1">
+                        <a:prstTxWarp prst="textNoShape">
+                          <a:avLst/>
+                        </a:prstTxWarp>
+                        <a:noAutofit/>
+                      </wps:bodyPr>
+                    </wps:wsp>
+                  </a:graphicData>
+                </a:graphic>
+              </wp:anchor>
+            </w:drawing>
+          </mc:Choice>
+          <mc:Fallback>
+            <w:pict>
+              <v:shape w14:anchorId="0599B51F" id="Parallelogramm 6" o:spid="_x0000_s1026" type="#_x0000_t7" style="position:absolute;margin-left:146.2pt;margin-top:317.7pt;width:378.65pt;height:34.5pt;rotation:10910333fd;z-index:-251581441;visibility:visible;mso-wrap-style:square;mso-wrap-distance-left:9pt;mso-wrap-distance-top:0;mso-wrap-distance-right:9pt;mso-wrap-distance-bottom:0;mso-position-horizontal:absolute;mso-position-horizontal-relative:text;mso-position-vertical:absolute;mso-position-vertical-relative:text;v-text-anchor:middle" o:gfxdata="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" adj="492" fillcolor="yellow" stroked="f" strokeweight="1pt"/>
+            </w:pict>
+          </mc:Fallback>
+        </mc:AlternateContent>
+      </w:r>
+      <w:r>
+        <w:rPr>
+          <w:noProof/>
+        </w:rPr>
+        <mc:AlternateContent>
+          <mc:Choice Requires="wps">
+            <w:drawing>
+              <wp:anchor distT="0" distB="0" distL="114300" distR="114300" simplePos="0" relativeHeight="251734015" behindDoc="1" locked="0" layoutInCell="1" allowOverlap="1" wp14:anchorId="52B8441B" wp14:editId="627E8E36">
+                <wp:simplePos x="0" y="0"/>
+                <wp:positionH relativeFrom="column">
+                  <wp:posOffset>4490720</wp:posOffset>
+                </wp:positionH>
+                <wp:positionV relativeFrom="paragraph">
+                  <wp:posOffset>2305050</wp:posOffset>
+                </wp:positionV>
+                <wp:extent cx="2975610" cy="424815"/>
+                <wp:effectExtent l="0" t="342900" r="0" b="356235"/>
+                <wp:wrapNone/>
+                <wp:docPr id="812600147" name="Parallelogramm 6"/>
+                <wp:cNvGraphicFramePr/>
+                <a:graphic xmlns:a="http://schemas.openxmlformats.org/drawingml/2006/main">
+                  <a:graphicData uri="http://schemas.microsoft.com/office/word/2010/wordprocessingShape">
+                    <wps:wsp>
+                      <wps:cNvSpPr/>
+                      <wps:spPr>
+                        <a:xfrm rot="9988708">
+                          <a:off x="0" y="0"/>
+                          <a:ext cx="2975610" cy="424815"/>
+                        </a:xfrm>
+                        <a:prstGeom prst="parallelogram">
+                          <a:avLst/>
+                        </a:prstGeom>
+                        <a:solidFill>
+                          <a:srgbClr val="FFFF00"/>
+                        </a:solidFill>
+                        <a:ln>
+                          <a:noFill/>
+                        </a:ln>
+                      </wps:spPr>
+                      <wps:style>
+                        <a:lnRef idx="2">
+                          <a:schemeClr val="accent1">
+                            <a:shade val="50000"/>
+                          </a:schemeClr>
+                        </a:lnRef>
+                        <a:fillRef idx="1">
+                          <a:schemeClr val="accent1"/>
+                        </a:fillRef>
+                        <a:effectRef idx="0">
+                          <a:schemeClr val="accent1"/>
+                        </a:effectRef>
+                        <a:fontRef idx="minor">
+                          <a:schemeClr val="lt1"/>
+                        </a:fontRef>
+                      </wps:style>
+                      <wps:bodyPr rot="0" spcFirstLastPara="0" vertOverflow="overflow" horzOverflow="overflow" vert="horz" wrap="square" lIns="91440" tIns="45720" rIns="91440" bIns="45720" numCol="1" spcCol="0" rtlCol="0" fromWordArt="0" anchor="ctr" anchorCtr="0" forceAA="0" compatLnSpc="1">
+                        <a:prstTxWarp prst="textNoShape">
+                          <a:avLst/>
+                        </a:prstTxWarp>
+                        <a:noAutofit/>
+                      </wps:bodyPr>
+                    </wps:wsp>
+                  </a:graphicData>
+                </a:graphic>
+              </wp:anchor>
+            </w:drawing>
+          </mc:Choice>
+          <mc:Fallback>
+            <w:pict>
+              <v:shape w14:anchorId="57543736" id="Parallelogramm 6" o:spid="_x0000_s1026" type="#_x0000_t7" style="position:absolute;margin-left:353.6pt;margin-top:181.5pt;width:234.3pt;height:33.45pt;rotation:10910333fd;z-index:-251582465;visibility:visible;mso-wrap-style:square;mso-wrap-distance-left:9pt;mso-wrap-distance-top:0;mso-wrap-distance-right:9pt;mso-wrap-distance-bottom:0;mso-position-horizontal:absolute;mso-position-horizontal-relative:text;mso-position-vertical:absolute;mso-position-vertical-relative:text;v-text-anchor:middle" o:gfxdata="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" adj="771" fillcolor="yellow" stroked="f" strokeweight="1pt"/>
+            </w:pict>
+          </mc:Fallback>
+        </mc:AlternateContent>
+      </w:r>
+      <w:r>
+        <w:rPr>
+          <w:noProof/>
+        </w:rPr>
+        <mc:AlternateContent>
+          <mc:Choice Requires="wps">
+            <w:drawing>
+              <wp:anchor distT="0" distB="0" distL="114300" distR="114300" simplePos="0" relativeHeight="251732991" behindDoc="1" locked="0" layoutInCell="1" allowOverlap="1" wp14:anchorId="66FB6B55" wp14:editId="2C228715">
+                <wp:simplePos x="0" y="0"/>
+                <wp:positionH relativeFrom="column">
+                  <wp:posOffset>382905</wp:posOffset>
+                </wp:positionH>
+                <wp:positionV relativeFrom="paragraph">
+                  <wp:posOffset>2252345</wp:posOffset>
+                </wp:positionV>
+                <wp:extent cx="5006975" cy="611505"/>
+                <wp:effectExtent l="0" t="590550" r="0" b="588645"/>
+                <wp:wrapNone/>
+                <wp:docPr id="1354414812" name="Parallelogramm 6"/>
+                <wp:cNvGraphicFramePr/>
+                <a:graphic xmlns:a="http://schemas.openxmlformats.org/drawingml/2006/main">
+                  <a:graphicData uri="http://schemas.microsoft.com/office/word/2010/wordprocessingShape">
+                    <wps:wsp>
+                      <wps:cNvSpPr/>
+                      <wps:spPr>
+                        <a:xfrm rot="9988708">
+                          <a:off x="0" y="0"/>
+                          <a:ext cx="5006975" cy="611505"/>
+                        </a:xfrm>
+                        <a:prstGeom prst="parallelogram">
+                          <a:avLst/>
+                        </a:prstGeom>
+                        <a:solidFill>
+                          <a:srgbClr val="FFFF00"/>
+                        </a:solidFill>
+                        <a:ln>
+                          <a:noFill/>
+                        </a:ln>
+                      </wps:spPr>
+                      <wps:style>
+                        <a:lnRef idx="2">
+                          <a:schemeClr val="accent1">
+                            <a:shade val="50000"/>
+                          </a:schemeClr>
+                        </a:lnRef>
+                        <a:fillRef idx="1">
+                          <a:schemeClr val="accent1"/>
+                        </a:fillRef>
+                        <a:effectRef idx="0">
+                          <a:schemeClr val="accent1"/>
+                        </a:effectRef>
+                        <a:fontRef idx="minor">
+                          <a:schemeClr val="lt1"/>
+                        </a:fontRef>
+                      </wps:style>
+                      <wps:bodyPr rot="0" spcFirstLastPara="0" vertOverflow="overflow" horzOverflow="overflow" vert="horz" wrap="square" lIns="91440" tIns="45720" rIns="91440" bIns="45720" numCol="1" spcCol="0" rtlCol="0" fromWordArt="0" anchor="ctr" anchorCtr="0" forceAA="0" compatLnSpc="1">
+                        <a:prstTxWarp prst="textNoShape">
+                          <a:avLst/>
+                        </a:prstTxWarp>
+                        <a:noAutofit/>
+                      </wps:bodyPr>
+                    </wps:wsp>
+                  </a:graphicData>
+                </a:graphic>
+              </wp:anchor>
+            </w:drawing>
+          </mc:Choice>
+          <mc:Fallback>
+            <w:pict>
+              <v:shape w14:anchorId="0903726C" id="Parallelogramm 6" o:spid="_x0000_s1026" type="#_x0000_t7" style="position:absolute;margin-left:30.15pt;margin-top:177.35pt;width:394.25pt;height:48.15pt;rotation:10910333fd;z-index:-251583489;visibility:visible;mso-wrap-style:square;mso-wrap-distance-left:9pt;mso-wrap-distance-top:0;mso-wrap-distance-right:9pt;mso-wrap-distance-bottom:0;mso-position-horizontal:absolute;mso-position-horizontal-relative:text;mso-position-vertical:absolute;mso-position-vertical-relative:text;v-text-anchor:middle" o:gfxdata="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" adj="660" fillcolor="yellow" stroked="f" strokeweight="1pt"/>
+            </w:pict>
+          </mc:Fallback>
+        </mc:AlternateContent>
+      </w:r>
+      <w:r>
+        <w:rPr>
+          <w:noProof/>
+        </w:rPr>
+        <mc:AlternateContent>
+          <mc:Choice Requires="wps">
+            <w:drawing>
+              <wp:anchor distT="0" distB="0" distL="114300" distR="114300" simplePos="0" relativeHeight="251731967" behindDoc="1" locked="0" layoutInCell="1" allowOverlap="1" wp14:anchorId="6F2716D7" wp14:editId="43A505D3">
+                <wp:simplePos x="0" y="0"/>
+                <wp:positionH relativeFrom="column">
+                  <wp:posOffset>3767455</wp:posOffset>
+                </wp:positionH>
+                <wp:positionV relativeFrom="paragraph">
+                  <wp:posOffset>4057015</wp:posOffset>
+                </wp:positionV>
+                <wp:extent cx="3882390" cy="564515"/>
+                <wp:effectExtent l="0" t="457200" r="0" b="464185"/>
+                <wp:wrapNone/>
+                <wp:docPr id="1886948143" name="Parallelogramm 6"/>
+                <wp:cNvGraphicFramePr/>
+                <a:graphic xmlns:a="http://schemas.openxmlformats.org/drawingml/2006/main">
+                  <a:graphicData uri="http://schemas.microsoft.com/office/word/2010/wordprocessingShape">
+                    <wps:wsp>
+                      <wps:cNvSpPr/>
+                      <wps:spPr>
+                        <a:xfrm rot="9988708">
+                          <a:off x="0" y="0"/>
+                          <a:ext cx="3882390" cy="564515"/>
+                        </a:xfrm>
+                        <a:prstGeom prst="parallelogram">
+                          <a:avLst/>
+                        </a:prstGeom>
+                        <a:solidFill>
+                          <a:schemeClr val="bg1">
+                            <a:lumMod val="75000"/>
+                          </a:schemeClr>
+                        </a:solidFill>
+                        <a:ln>
+                          <a:noFill/>
+                        </a:ln>
+                      </wps:spPr>
+                      <wps:style>
+                        <a:lnRef idx="2">
+                          <a:schemeClr val="accent1">
+                            <a:shade val="50000"/>
+                          </a:schemeClr>
+                        </a:lnRef>
+                        <a:fillRef idx="1">
+                          <a:schemeClr val="accent1"/>
+                        </a:fillRef>
+                        <a:effectRef idx="0">
+                          <a:schemeClr val="accent1"/>
+                        </a:effectRef>
+                        <a:fontRef idx="minor">
+                          <a:schemeClr val="lt1"/>
+                        </a:fontRef>
+                      </wps:style>
+                      <wps:bodyPr rot="0" spcFirstLastPara="0" vertOverflow="overflow" horzOverflow="overflow" vert="horz" wrap="square" lIns="91440" tIns="45720" rIns="91440" bIns="45720" numCol="1" spcCol="0" rtlCol="0" fromWordArt="0" anchor="ctr" anchorCtr="0" forceAA="0" compatLnSpc="1">
+                        <a:prstTxWarp prst="textNoShape">
+                          <a:avLst/>
+                        </a:prstTxWarp>
+                        <a:noAutofit/>
+                      </wps:bodyPr>
+                    </wps:wsp>
+                  </a:graphicData>
+                </a:graphic>
+              </wp:anchor>
+            </w:drawing>
+          </mc:Choice>
+          <mc:Fallback>
+            <w:pict>
+              <v:shape w14:anchorId="602CF1E8" id="Parallelogramm 6" o:spid="_x0000_s1026" type="#_x0000_t7" style="position:absolute;margin-left:296.65pt;margin-top:319.45pt;width:305.7pt;height:44.45pt;rotation:10910333fd;z-index:-251584513;visibility:visible;mso-wrap-style:square;mso-wrap-distance-left:9pt;mso-wrap-distance-top:0;mso-wrap-distance-right:9pt;mso-wrap-distance-bottom:0;mso-position-horizontal:absolute;mso-position-horizontal-relative:text;mso-position-vertical:absolute;mso-position-vertical-relative:text;v-text-anchor:middle" o:gfxdata="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" adj="785" fillcolor="#bfbfbf [2412]" stroked="f" strokeweight="1pt"/>
+            </w:pict>
+          </mc:Fallback>
+        </mc:AlternateContent>
+      </w:r>
+      <w:r>
+        <w:rPr>
+          <w:noProof/>
+        </w:rPr>
+        <mc:AlternateContent>
+          <mc:Choice Requires="wps">
+            <w:drawing>
+              <wp:anchor distT="0" distB="0" distL="114300" distR="114300" simplePos="0" relativeHeight="251730943" behindDoc="1" locked="0" layoutInCell="1" allowOverlap="1" wp14:anchorId="3483F356" wp14:editId="2CDD3749">
+                <wp:simplePos x="0" y="0"/>
+                <wp:positionH relativeFrom="column">
+                  <wp:posOffset>-1076960</wp:posOffset>
+                </wp:positionH>
+                <wp:positionV relativeFrom="paragraph">
+                  <wp:posOffset>2859083</wp:posOffset>
+                </wp:positionV>
+                <wp:extent cx="3646095" cy="584826"/>
+                <wp:effectExtent l="0" t="419100" r="0" b="425450"/>
+                <wp:wrapNone/>
+                <wp:docPr id="2120184715" name="Parallelogramm 6"/>
+                <wp:cNvGraphicFramePr/>
+                <a:graphic xmlns:a="http://schemas.openxmlformats.org/drawingml/2006/main">
+                  <a:graphicData uri="http://schemas.microsoft.com/office/word/2010/wordprocessingShape">
+                    <wps:wsp>
+                      <wps:cNvSpPr/>
+                      <wps:spPr>
+                        <a:xfrm rot="9988708">
+                          <a:off x="0" y="0"/>
+                          <a:ext cx="3646095" cy="584826"/>
+                        </a:xfrm>
+                        <a:prstGeom prst="parallelogram">
+                          <a:avLst/>
+                        </a:prstGeom>
+                        <a:solidFill>
+                          <a:schemeClr val="tx1">
+                            <a:lumMod val="65000"/>
+                            <a:lumOff val="35000"/>
+                          </a:schemeClr>
+                        </a:solidFill>
+                        <a:ln>
+                          <a:noFill/>
+                        </a:ln>
+                      </wps:spPr>
+                      <wps:style>
+                        <a:lnRef idx="2">
+                          <a:schemeClr val="accent1">
+                            <a:shade val="50000"/>
+                          </a:schemeClr>
+                        </a:lnRef>
+                        <a:fillRef idx="1">
+                          <a:schemeClr val="accent1"/>
+                        </a:fillRef>
+                        <a:effectRef idx="0">
+                          <a:schemeClr val="accent1"/>
+                        </a:effectRef>
+                        <a:fontRef idx="minor">
+                          <a:schemeClr val="lt1"/>
+                        </a:fontRef>
+                      </wps:style>
+                      <wps:bodyPr rot="0" spcFirstLastPara="0" vertOverflow="overflow" horzOverflow="overflow" vert="horz" wrap="square" lIns="91440" tIns="45720" rIns="91440" bIns="45720" numCol="1" spcCol="0" rtlCol="0" fromWordArt="0" anchor="ctr" anchorCtr="0" forceAA="0" compatLnSpc="1">
+                        <a:prstTxWarp prst="textNoShape">
+                          <a:avLst/>
+                        </a:prstTxWarp>
+                        <a:noAutofit/>
+                      </wps:bodyPr>
+                    </wps:wsp>
+                  </a:graphicData>
+                </a:graphic>
+              </wp:anchor>
+            </w:drawing>
+          </mc:Choice>
+          <mc:Fallback>
+            <w:pict>
+              <v:shape w14:anchorId="25D7EB19" id="Parallelogramm 6" o:spid="_x0000_s1026" type="#_x0000_t7" style="position:absolute;margin-left:-84.8pt;margin-top:225.1pt;width:287.1pt;height:46.05pt;rotation:10910333fd;z-index:-251585537;visibility:visible;mso-wrap-style:square;mso-wrap-distance-left:9pt;mso-wrap-distance-top:0;mso-wrap-distance-right:9pt;mso-wrap-distance-bottom:0;mso-position-horizontal:absolute;mso-position-horizontal-relative:text;mso-position-vertical:absolute;mso-position-vertical-relative:text;v-text-anchor:middle" o:gfxdata="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" adj="866" fillcolor="#5a5a5a [2109]" stroked="f" strokeweight="1pt"/>
+            </w:pict>
+          </mc:Fallback>
+        </mc:AlternateContent>
+      </w:r>
+      <w:r>
+        <w:rPr>
+          <w:noProof/>
+        </w:rPr>
+        <w:drawing>
+          <wp:anchor distT="0" distB="0" distL="114300" distR="114300" simplePos="0" relativeHeight="251762688" behindDoc="0" locked="0" layoutInCell="1" allowOverlap="1" wp14:anchorId="5829B462" wp14:editId="55A84A7B">
+            <wp:simplePos x="0" y="0"/>
+            <wp:positionH relativeFrom="margin">
+              <wp:align>center</wp:align>
+            </wp:positionH>
+            <wp:positionV relativeFrom="page">
+              <wp:posOffset>6521128</wp:posOffset>
+            </wp:positionV>
+            <wp:extent cx="1569085" cy="1569085"/>
+            <wp:effectExtent l="0" t="0" r="0" b="0"/>
+            <wp:wrapNone/>
+            <wp:docPr id="1978814258" name="Grafik 9"/>
+            <wp:cNvGraphicFramePr>
+              <a:graphicFrameLocks xmlns:a="http://schemas.openxmlformats.org/drawingml/2006/main" noChangeAspect="1"/>
+            </wp:cNvGraphicFramePr>
+            <a:graphic xmlns:a="http://schemas.openxmlformats.org/drawingml/2006/main">
+              <a:graphicData uri="http://schemas.openxmlformats.org/drawingml/2006/picture">
+                <pic:pic xmlns:pic="http://schemas.openxmlformats.org/drawingml/2006/picture">
+                  <pic:nvPicPr>
+                    <pic:cNvPr id="1978814258" name="Grafik 9"/>
+                    <pic:cNvPicPr>
+                      <a:picLocks noChangeAspect="1" noChangeArrowheads="1"/>
+                    </pic:cNvPicPr>
+                  </pic:nvPicPr>
+                  <pic:blipFill>
+                    <a:blip r:embed="rId5" cstate="print">
+                      <a:extLst>
+                        <a:ext uri="{28A0092B-C50C-407E-A947-70E740481C1C}">
+                          <a14:useLocalDpi xmlns:a14="http://schemas.microsoft.com/office/drawing/2010/main" val="0"/>
+                        </a:ext>
+                      </a:extLst>
+                    </a:blip>
+                    <a:srcRect/>
+                    <a:stretch>
+                      <a:fillRect/>
+                    </a:stretch>
+                  </pic:blipFill>
+                  <pic:spPr bwMode="auto">
+                    <a:xfrm>
+                      <a:off x="0" y="0"/>
+                      <a:ext cx="1569085" cy="1569085"/>
+                    </a:xfrm>
+                    <a:prstGeom prst="rect">
+                      <a:avLst/>
+                    </a:prstGeom>
+                    <a:noFill/>
+                    <a:ln>
+                      <a:noFill/>
+                    </a:ln>
+                  </pic:spPr>
+                </pic:pic>
+              </a:graphicData>
+            </a:graphic>
+            <wp14:sizeRelH relativeFrom="margin">
+              <wp14:pctWidth>0</wp14:pctWidth>
+            </wp14:sizeRelH>
+            <wp14:sizeRelV relativeFrom="margin">
+              <wp14:pctHeight>0</wp14:pctHeight>
+            </wp14:sizeRelV>
+          </wp:anchor>
+        </w:drawing>
+      </w:r>
+      <w:r>
+        <w:rPr>
+          <w:rFonts w:ascii="Posterama" w:hAnsi="Posterama" w:cs="Posterama"/>
+          <w:b/>
+          <w:bCs/>
+          <w:sz w:val="128"/>
+          <w:szCs w:val="128"/>
+          <w:lang w:val="de-DE"/>
+        </w:rPr>
+        <w:t>URKUNDE</w:t>
+      </w:r>
       <w:r>
         <w:rPr>
           <w:rFonts w:cstheme="minorHAnsi"/>
@@ -22,7 +1113,7 @@
         <mc:AlternateContent>
           <mc:Choice Requires="wps">
             <w:drawing>
-              <wp:anchor distT="45720" distB="45720" distL="114300" distR="114300" simplePos="0" relativeHeight="251768832" behindDoc="0" locked="0" layoutInCell="1" allowOverlap="1" wp14:anchorId="41D39A31" wp14:editId="47D2040D">
+              <wp:anchor distT="45720" distB="45720" distL="114300" distR="114300" simplePos="0" relativeHeight="251768832" behindDoc="0" locked="0" layoutInCell="1" allowOverlap="1" wp14:anchorId="41D39A31" wp14:editId="275B82A5">
                 <wp:simplePos x="0" y="0"/>
                 <wp:positionH relativeFrom="margin">
                   <wp:align>center</wp:align>
@@ -31,7 +1122,7 @@
                   <wp:posOffset>1150620</wp:posOffset>
                 </wp:positionV>
                 <wp:extent cx="7442200" cy="4155440"/>
-                <wp:effectExtent l="0" t="0" r="0" b="3810"/>
+                <wp:effectExtent l="0" t="0" r="0" b="0"/>
                 <wp:wrapSquare wrapText="bothSides"/>
                 <wp:docPr id="383255998" name="Textfeld 2"/>
                 <wp:cNvGraphicFramePr>
@@ -132,646 +1223,7 @@
         <mc:AlternateContent>
           <mc:Choice Requires="wpg">
             <w:drawing>
-              <wp:anchor distT="0" distB="0" distL="114300" distR="114300" simplePos="0" relativeHeight="251743231" behindDoc="1" locked="0" layoutInCell="1" allowOverlap="1" wp14:anchorId="7083347E" wp14:editId="0CA7E0C3">
-                <wp:simplePos x="0" y="0"/>
-                <wp:positionH relativeFrom="column">
-                  <wp:posOffset>-2564822</wp:posOffset>
-                </wp:positionH>
-                <wp:positionV relativeFrom="page">
-                  <wp:posOffset>1524569</wp:posOffset>
-                </wp:positionV>
-                <wp:extent cx="11779885" cy="4062095"/>
-                <wp:effectExtent l="0" t="419100" r="0" b="452755"/>
-                <wp:wrapNone/>
-                <wp:docPr id="856794674" name="Gruppieren 29"/>
-                <wp:cNvGraphicFramePr/>
-                <a:graphic xmlns:a="http://schemas.openxmlformats.org/drawingml/2006/main">
-                  <a:graphicData uri="http://schemas.microsoft.com/office/word/2010/wordprocessingGroup">
-                    <wpg:wgp>
-                      <wpg:cNvGrpSpPr/>
-                      <wpg:grpSpPr>
-                        <a:xfrm>
-                          <a:off x="0" y="0"/>
-                          <a:ext cx="11779885" cy="4062095"/>
-                          <a:chOff x="0" y="0"/>
-                          <a:chExt cx="11780127" cy="4062159"/>
-                        </a:xfrm>
-                      </wpg:grpSpPr>
-                      <wps:wsp>
-                        <wps:cNvPr id="2093275360" name="Parallelogramm 6"/>
-                        <wps:cNvSpPr/>
-                        <wps:spPr>
-                          <a:xfrm rot="9988708">
-                            <a:off x="1487606" y="1951630"/>
-                            <a:ext cx="3646170" cy="584835"/>
-                          </a:xfrm>
-                          <a:prstGeom prst="parallelogram">
-                            <a:avLst/>
-                          </a:prstGeom>
-                          <a:solidFill>
-                            <a:schemeClr val="tx1">
-                              <a:lumMod val="65000"/>
-                              <a:lumOff val="35000"/>
-                            </a:schemeClr>
-                          </a:solidFill>
-                          <a:ln>
-                            <a:noFill/>
-                          </a:ln>
-                        </wps:spPr>
-                        <wps:style>
-                          <a:lnRef idx="2">
-                            <a:schemeClr val="accent1">
-                              <a:shade val="50000"/>
-                            </a:schemeClr>
-                          </a:lnRef>
-                          <a:fillRef idx="1">
-                            <a:schemeClr val="accent1"/>
-                          </a:fillRef>
-                          <a:effectRef idx="0">
-                            <a:schemeClr val="accent1"/>
-                          </a:effectRef>
-                          <a:fontRef idx="minor">
-                            <a:schemeClr val="lt1"/>
-                          </a:fontRef>
-                        </wps:style>
-                        <wps:bodyPr rot="0" spcFirstLastPara="0" vertOverflow="overflow" horzOverflow="overflow" vert="horz" wrap="square" lIns="91440" tIns="45720" rIns="91440" bIns="45720" numCol="1" spcCol="0" rtlCol="0" fromWordArt="0" anchor="ctr" anchorCtr="0" forceAA="0" compatLnSpc="1">
-                          <a:prstTxWarp prst="textNoShape">
-                            <a:avLst/>
-                          </a:prstTxWarp>
-                          <a:noAutofit/>
-                        </wps:bodyPr>
-                      </wps:wsp>
-                      <wps:wsp>
-                        <wps:cNvPr id="1796132294" name="Parallelogramm 6"/>
-                        <wps:cNvSpPr/>
-                        <wps:spPr>
-                          <a:xfrm rot="9988708">
-                            <a:off x="6332561" y="3149789"/>
-                            <a:ext cx="3882909" cy="565140"/>
-                          </a:xfrm>
-                          <a:prstGeom prst="parallelogram">
-                            <a:avLst/>
-                          </a:prstGeom>
-                          <a:solidFill>
-                            <a:schemeClr val="bg1">
-                              <a:lumMod val="75000"/>
-                            </a:schemeClr>
-                          </a:solidFill>
-                          <a:ln>
-                            <a:noFill/>
-                          </a:ln>
-                        </wps:spPr>
-                        <wps:style>
-                          <a:lnRef idx="2">
-                            <a:schemeClr val="accent1">
-                              <a:shade val="50000"/>
-                            </a:schemeClr>
-                          </a:lnRef>
-                          <a:fillRef idx="1">
-                            <a:schemeClr val="accent1"/>
-                          </a:fillRef>
-                          <a:effectRef idx="0">
-                            <a:schemeClr val="accent1"/>
-                          </a:effectRef>
-                          <a:fontRef idx="minor">
-                            <a:schemeClr val="lt1"/>
-                          </a:fontRef>
-                        </wps:style>
-                        <wps:bodyPr rot="0" spcFirstLastPara="0" vertOverflow="overflow" horzOverflow="overflow" vert="horz" wrap="square" lIns="91440" tIns="45720" rIns="91440" bIns="45720" numCol="1" spcCol="0" rtlCol="0" fromWordArt="0" anchor="ctr" anchorCtr="0" forceAA="0" compatLnSpc="1">
-                          <a:prstTxWarp prst="textNoShape">
-                            <a:avLst/>
-                          </a:prstTxWarp>
-                          <a:noAutofit/>
-                        </wps:bodyPr>
-                      </wps:wsp>
-                      <wps:wsp>
-                        <wps:cNvPr id="1989004552" name="Parallelogramm 6"/>
-                        <wps:cNvSpPr/>
-                        <wps:spPr>
-                          <a:xfrm rot="9988708">
-                            <a:off x="2947917" y="1345157"/>
-                            <a:ext cx="5007461" cy="612129"/>
-                          </a:xfrm>
-                          <a:prstGeom prst="parallelogram">
-                            <a:avLst/>
-                          </a:prstGeom>
-                          <a:solidFill>
-                            <a:srgbClr val="FFFF00"/>
-                          </a:solidFill>
-                          <a:ln>
-                            <a:noFill/>
-                          </a:ln>
-                        </wps:spPr>
-                        <wps:style>
-                          <a:lnRef idx="2">
-                            <a:schemeClr val="accent1">
-                              <a:shade val="50000"/>
-                            </a:schemeClr>
-                          </a:lnRef>
-                          <a:fillRef idx="1">
-                            <a:schemeClr val="accent1"/>
-                          </a:fillRef>
-                          <a:effectRef idx="0">
-                            <a:schemeClr val="accent1"/>
-                          </a:effectRef>
-                          <a:fontRef idx="minor">
-                            <a:schemeClr val="lt1"/>
-                          </a:fontRef>
-                        </wps:style>
-                        <wps:bodyPr rot="0" spcFirstLastPara="0" vertOverflow="overflow" horzOverflow="overflow" vert="horz" wrap="square" lIns="91440" tIns="45720" rIns="91440" bIns="45720" numCol="1" spcCol="0" rtlCol="0" fromWordArt="0" anchor="ctr" anchorCtr="0" forceAA="0" compatLnSpc="1">
-                          <a:prstTxWarp prst="textNoShape">
-                            <a:avLst/>
-                          </a:prstTxWarp>
-                          <a:noAutofit/>
-                        </wps:bodyPr>
-                      </wps:wsp>
-                      <wps:wsp>
-                        <wps:cNvPr id="1074171887" name="Parallelogramm 6"/>
-                        <wps:cNvSpPr/>
-                        <wps:spPr>
-                          <a:xfrm rot="9988708">
-                            <a:off x="7055893" y="1397758"/>
-                            <a:ext cx="2976156" cy="425442"/>
-                          </a:xfrm>
-                          <a:prstGeom prst="parallelogram">
-                            <a:avLst/>
-                          </a:prstGeom>
-                          <a:solidFill>
-                            <a:srgbClr val="FFFF00"/>
-                          </a:solidFill>
-                          <a:ln>
-                            <a:noFill/>
-                          </a:ln>
-                        </wps:spPr>
-                        <wps:style>
-                          <a:lnRef idx="2">
-                            <a:schemeClr val="accent1">
-                              <a:shade val="50000"/>
-                            </a:schemeClr>
-                          </a:lnRef>
-                          <a:fillRef idx="1">
-                            <a:schemeClr val="accent1"/>
-                          </a:fillRef>
-                          <a:effectRef idx="0">
-                            <a:schemeClr val="accent1"/>
-                          </a:effectRef>
-                          <a:fontRef idx="minor">
-                            <a:schemeClr val="lt1"/>
-                          </a:fontRef>
-                        </wps:style>
-                        <wps:bodyPr rot="0" spcFirstLastPara="0" vertOverflow="overflow" horzOverflow="overflow" vert="horz" wrap="square" lIns="91440" tIns="45720" rIns="91440" bIns="45720" numCol="1" spcCol="0" rtlCol="0" fromWordArt="0" anchor="ctr" anchorCtr="0" forceAA="0" compatLnSpc="1">
-                          <a:prstTxWarp prst="textNoShape">
-                            <a:avLst/>
-                          </a:prstTxWarp>
-                          <a:noAutofit/>
-                        </wps:bodyPr>
-                      </wps:wsp>
-                      <wps:wsp>
-                        <wps:cNvPr id="1963944440" name="Parallelogramm 6"/>
-                        <wps:cNvSpPr/>
-                        <wps:spPr>
-                          <a:xfrm rot="9988708">
-                            <a:off x="4421875" y="3127612"/>
-                            <a:ext cx="4809347" cy="438777"/>
-                          </a:xfrm>
-                          <a:prstGeom prst="parallelogram">
-                            <a:avLst/>
-                          </a:prstGeom>
-                          <a:solidFill>
-                            <a:srgbClr val="FFFF00"/>
-                          </a:solidFill>
-                          <a:ln>
-                            <a:noFill/>
-                          </a:ln>
-                        </wps:spPr>
-                        <wps:style>
-                          <a:lnRef idx="2">
-                            <a:schemeClr val="accent1">
-                              <a:shade val="50000"/>
-                            </a:schemeClr>
-                          </a:lnRef>
-                          <a:fillRef idx="1">
-                            <a:schemeClr val="accent1"/>
-                          </a:fillRef>
-                          <a:effectRef idx="0">
-                            <a:schemeClr val="accent1"/>
-                          </a:effectRef>
-                          <a:fontRef idx="minor">
-                            <a:schemeClr val="lt1"/>
-                          </a:fontRef>
-                        </wps:style>
-                        <wps:bodyPr rot="0" spcFirstLastPara="0" vertOverflow="overflow" horzOverflow="overflow" vert="horz" wrap="square" lIns="91440" tIns="45720" rIns="91440" bIns="45720" numCol="1" spcCol="0" rtlCol="0" fromWordArt="0" anchor="ctr" anchorCtr="0" forceAA="0" compatLnSpc="1">
-                          <a:prstTxWarp prst="textNoShape">
-                            <a:avLst/>
-                          </a:prstTxWarp>
-                          <a:noAutofit/>
-                        </wps:bodyPr>
-                      </wps:wsp>
-                      <wps:wsp>
-                        <wps:cNvPr id="12677877" name="Parallelogramm 6"/>
-                        <wps:cNvSpPr/>
-                        <wps:spPr>
-                          <a:xfrm rot="9988708">
-                            <a:off x="5063320" y="2208094"/>
-                            <a:ext cx="3882909" cy="565140"/>
-                          </a:xfrm>
-                          <a:prstGeom prst="parallelogram">
-                            <a:avLst/>
-                          </a:prstGeom>
-                          <a:solidFill>
-                            <a:schemeClr val="bg1">
-                              <a:lumMod val="75000"/>
-                            </a:schemeClr>
-                          </a:solidFill>
-                          <a:ln>
-                            <a:noFill/>
-                          </a:ln>
-                        </wps:spPr>
-                        <wps:style>
-                          <a:lnRef idx="2">
-                            <a:schemeClr val="accent1">
-                              <a:shade val="50000"/>
-                            </a:schemeClr>
-                          </a:lnRef>
-                          <a:fillRef idx="1">
-                            <a:schemeClr val="accent1"/>
-                          </a:fillRef>
-                          <a:effectRef idx="0">
-                            <a:schemeClr val="accent1"/>
-                          </a:effectRef>
-                          <a:fontRef idx="minor">
-                            <a:schemeClr val="lt1"/>
-                          </a:fontRef>
-                        </wps:style>
-                        <wps:bodyPr rot="0" spcFirstLastPara="0" vertOverflow="overflow" horzOverflow="overflow" vert="horz" wrap="square" lIns="91440" tIns="45720" rIns="91440" bIns="45720" numCol="1" spcCol="0" rtlCol="0" fromWordArt="0" anchor="ctr" anchorCtr="0" forceAA="0" compatLnSpc="1">
-                          <a:prstTxWarp prst="textNoShape">
-                            <a:avLst/>
-                          </a:prstTxWarp>
-                          <a:noAutofit/>
-                        </wps:bodyPr>
-                      </wps:wsp>
-                      <wps:wsp>
-                        <wps:cNvPr id="620983472" name="Parallelogramm 6"/>
-                        <wps:cNvSpPr/>
-                        <wps:spPr>
-                          <a:xfrm rot="9988708">
-                            <a:off x="1064526" y="3477335"/>
-                            <a:ext cx="3912118" cy="584824"/>
-                          </a:xfrm>
-                          <a:prstGeom prst="parallelogram">
-                            <a:avLst/>
-                          </a:prstGeom>
-                          <a:solidFill>
-                            <a:schemeClr val="bg2">
-                              <a:lumMod val="75000"/>
-                            </a:schemeClr>
-                          </a:solidFill>
-                          <a:ln>
-                            <a:noFill/>
-                          </a:ln>
-                        </wps:spPr>
-                        <wps:style>
-                          <a:lnRef idx="2">
-                            <a:schemeClr val="accent1">
-                              <a:shade val="50000"/>
-                            </a:schemeClr>
-                          </a:lnRef>
-                          <a:fillRef idx="1">
-                            <a:schemeClr val="accent1"/>
-                          </a:fillRef>
-                          <a:effectRef idx="0">
-                            <a:schemeClr val="accent1"/>
-                          </a:effectRef>
-                          <a:fontRef idx="minor">
-                            <a:schemeClr val="lt1"/>
-                          </a:fontRef>
-                        </wps:style>
-                        <wps:bodyPr rot="0" spcFirstLastPara="0" vertOverflow="overflow" horzOverflow="overflow" vert="horz" wrap="square" lIns="91440" tIns="45720" rIns="91440" bIns="45720" numCol="1" spcCol="0" rtlCol="0" fromWordArt="0" anchor="ctr" anchorCtr="0" forceAA="0" compatLnSpc="1">
-                          <a:prstTxWarp prst="textNoShape">
-                            <a:avLst/>
-                          </a:prstTxWarp>
-                          <a:noAutofit/>
-                        </wps:bodyPr>
-                      </wps:wsp>
-                      <wps:wsp>
-                        <wps:cNvPr id="1477548783" name="Parallelogramm 6"/>
-                        <wps:cNvSpPr/>
-                        <wps:spPr>
-                          <a:xfrm rot="9988708">
-                            <a:off x="3043451" y="2661597"/>
-                            <a:ext cx="2682795" cy="403218"/>
-                          </a:xfrm>
-                          <a:prstGeom prst="parallelogram">
-                            <a:avLst/>
-                          </a:prstGeom>
-                          <a:solidFill>
-                            <a:schemeClr val="tx1">
-                              <a:lumMod val="75000"/>
-                              <a:lumOff val="25000"/>
-                            </a:schemeClr>
-                          </a:solidFill>
-                          <a:ln>
-                            <a:noFill/>
-                          </a:ln>
-                        </wps:spPr>
-                        <wps:style>
-                          <a:lnRef idx="2">
-                            <a:schemeClr val="accent1">
-                              <a:shade val="50000"/>
-                            </a:schemeClr>
-                          </a:lnRef>
-                          <a:fillRef idx="1">
-                            <a:schemeClr val="accent1"/>
-                          </a:fillRef>
-                          <a:effectRef idx="0">
-                            <a:schemeClr val="accent1"/>
-                          </a:effectRef>
-                          <a:fontRef idx="minor">
-                            <a:schemeClr val="lt1"/>
-                          </a:fontRef>
-                        </wps:style>
-                        <wps:bodyPr rot="0" spcFirstLastPara="0" vertOverflow="overflow" horzOverflow="overflow" vert="horz" wrap="square" lIns="91440" tIns="45720" rIns="91440" bIns="45720" numCol="1" spcCol="0" rtlCol="0" fromWordArt="0" anchor="ctr" anchorCtr="0" forceAA="0" compatLnSpc="1">
-                          <a:prstTxWarp prst="textNoShape">
-                            <a:avLst/>
-                          </a:prstTxWarp>
-                          <a:noAutofit/>
-                        </wps:bodyPr>
-                      </wps:wsp>
-                      <wps:wsp>
-                        <wps:cNvPr id="455763096" name="Parallelogramm 6"/>
-                        <wps:cNvSpPr/>
-                        <wps:spPr>
-                          <a:xfrm rot="9988708">
-                            <a:off x="8134066" y="0"/>
-                            <a:ext cx="3646061" cy="584824"/>
-                          </a:xfrm>
-                          <a:prstGeom prst="parallelogram">
-                            <a:avLst/>
-                          </a:prstGeom>
-                          <a:solidFill>
-                            <a:schemeClr val="tx1">
-                              <a:lumMod val="65000"/>
-                              <a:lumOff val="35000"/>
-                            </a:schemeClr>
-                          </a:solidFill>
-                          <a:ln>
-                            <a:noFill/>
-                          </a:ln>
-                        </wps:spPr>
-                        <wps:style>
-                          <a:lnRef idx="2">
-                            <a:schemeClr val="accent1">
-                              <a:shade val="50000"/>
-                            </a:schemeClr>
-                          </a:lnRef>
-                          <a:fillRef idx="1">
-                            <a:schemeClr val="accent1"/>
-                          </a:fillRef>
-                          <a:effectRef idx="0">
-                            <a:schemeClr val="accent1"/>
-                          </a:effectRef>
-                          <a:fontRef idx="minor">
-                            <a:schemeClr val="lt1"/>
-                          </a:fontRef>
-                        </wps:style>
-                        <wps:bodyPr rot="0" spcFirstLastPara="0" vertOverflow="overflow" horzOverflow="overflow" vert="horz" wrap="square" lIns="91440" tIns="45720" rIns="91440" bIns="45720" numCol="1" spcCol="0" rtlCol="0" fromWordArt="0" anchor="ctr" anchorCtr="0" forceAA="0" compatLnSpc="1">
-                          <a:prstTxWarp prst="textNoShape">
-                            <a:avLst/>
-                          </a:prstTxWarp>
-                          <a:noAutofit/>
-                        </wps:bodyPr>
-                      </wps:wsp>
-                      <wps:wsp>
-                        <wps:cNvPr id="536928886" name="Parallelogramm 6"/>
-                        <wps:cNvSpPr/>
-                        <wps:spPr>
-                          <a:xfrm rot="9988708">
-                            <a:off x="4421875" y="300250"/>
-                            <a:ext cx="3545099" cy="553710"/>
-                          </a:xfrm>
-                          <a:prstGeom prst="parallelogram">
-                            <a:avLst/>
-                          </a:prstGeom>
-                          <a:solidFill>
-                            <a:schemeClr val="tx1">
-                              <a:lumMod val="85000"/>
-                              <a:lumOff val="15000"/>
-                            </a:schemeClr>
-                          </a:solidFill>
-                          <a:ln>
-                            <a:noFill/>
-                          </a:ln>
-                        </wps:spPr>
-                        <wps:style>
-                          <a:lnRef idx="2">
-                            <a:schemeClr val="accent1">
-                              <a:shade val="50000"/>
-                            </a:schemeClr>
-                          </a:lnRef>
-                          <a:fillRef idx="1">
-                            <a:schemeClr val="accent1"/>
-                          </a:fillRef>
-                          <a:effectRef idx="0">
-                            <a:schemeClr val="accent1"/>
-                          </a:effectRef>
-                          <a:fontRef idx="minor">
-                            <a:schemeClr val="lt1"/>
-                          </a:fontRef>
-                        </wps:style>
-                        <wps:bodyPr rot="0" spcFirstLastPara="0" vertOverflow="overflow" horzOverflow="overflow" vert="horz" wrap="square" lIns="91440" tIns="45720" rIns="91440" bIns="45720" numCol="1" spcCol="0" rtlCol="0" fromWordArt="0" anchor="ctr" anchorCtr="0" forceAA="0" compatLnSpc="1">
-                          <a:prstTxWarp prst="textNoShape">
-                            <a:avLst/>
-                          </a:prstTxWarp>
-                          <a:noAutofit/>
-                        </wps:bodyPr>
-                      </wps:wsp>
-                      <wps:wsp>
-                        <wps:cNvPr id="419677732" name="Parallelogramm 6"/>
-                        <wps:cNvSpPr/>
-                        <wps:spPr>
-                          <a:xfrm rot="9988708">
-                            <a:off x="7970293" y="1323832"/>
-                            <a:ext cx="3646061" cy="584824"/>
-                          </a:xfrm>
-                          <a:prstGeom prst="parallelogram">
-                            <a:avLst/>
-                          </a:prstGeom>
-                          <a:solidFill>
-                            <a:schemeClr val="tx1">
-                              <a:lumMod val="65000"/>
-                              <a:lumOff val="35000"/>
-                            </a:schemeClr>
-                          </a:solidFill>
-                          <a:ln>
-                            <a:noFill/>
-                          </a:ln>
-                        </wps:spPr>
-                        <wps:style>
-                          <a:lnRef idx="2">
-                            <a:schemeClr val="accent1">
-                              <a:shade val="50000"/>
-                            </a:schemeClr>
-                          </a:lnRef>
-                          <a:fillRef idx="1">
-                            <a:schemeClr val="accent1"/>
-                          </a:fillRef>
-                          <a:effectRef idx="0">
-                            <a:schemeClr val="accent1"/>
-                          </a:effectRef>
-                          <a:fontRef idx="minor">
-                            <a:schemeClr val="lt1"/>
-                          </a:fontRef>
-                        </wps:style>
-                        <wps:bodyPr rot="0" spcFirstLastPara="0" vertOverflow="overflow" horzOverflow="overflow" vert="horz" wrap="square" lIns="91440" tIns="45720" rIns="91440" bIns="45720" numCol="1" spcCol="0" rtlCol="0" fromWordArt="0" anchor="ctr" anchorCtr="0" forceAA="0" compatLnSpc="1">
-                          <a:prstTxWarp prst="textNoShape">
-                            <a:avLst/>
-                          </a:prstTxWarp>
-                          <a:noAutofit/>
-                        </wps:bodyPr>
-                      </wps:wsp>
-                      <wps:wsp>
-                        <wps:cNvPr id="2122760239" name="Parallelogramm 6"/>
-                        <wps:cNvSpPr/>
-                        <wps:spPr>
-                          <a:xfrm rot="9988708">
-                            <a:off x="0" y="1575179"/>
-                            <a:ext cx="2976156" cy="425442"/>
-                          </a:xfrm>
-                          <a:prstGeom prst="parallelogram">
-                            <a:avLst/>
-                          </a:prstGeom>
-                          <a:solidFill>
-                            <a:srgbClr val="FFFF00"/>
-                          </a:solidFill>
-                          <a:ln>
-                            <a:noFill/>
-                          </a:ln>
-                        </wps:spPr>
-                        <wps:style>
-                          <a:lnRef idx="2">
-                            <a:schemeClr val="accent1">
-                              <a:shade val="50000"/>
-                            </a:schemeClr>
-                          </a:lnRef>
-                          <a:fillRef idx="1">
-                            <a:schemeClr val="accent1"/>
-                          </a:fillRef>
-                          <a:effectRef idx="0">
-                            <a:schemeClr val="accent1"/>
-                          </a:effectRef>
-                          <a:fontRef idx="minor">
-                            <a:schemeClr val="lt1"/>
-                          </a:fontRef>
-                        </wps:style>
-                        <wps:bodyPr rot="0" spcFirstLastPara="0" vertOverflow="overflow" horzOverflow="overflow" vert="horz" wrap="square" lIns="91440" tIns="45720" rIns="91440" bIns="45720" numCol="1" spcCol="0" rtlCol="0" fromWordArt="0" anchor="ctr" anchorCtr="0" forceAA="0" compatLnSpc="1">
-                          <a:prstTxWarp prst="textNoShape">
-                            <a:avLst/>
-                          </a:prstTxWarp>
-                          <a:noAutofit/>
-                        </wps:bodyPr>
-                      </wps:wsp>
-                      <wps:wsp>
-                        <wps:cNvPr id="923562901" name="Parallelogramm 6"/>
-                        <wps:cNvSpPr/>
-                        <wps:spPr>
-                          <a:xfrm rot="9988708">
-                            <a:off x="777923" y="736979"/>
-                            <a:ext cx="3646061" cy="584824"/>
-                          </a:xfrm>
-                          <a:prstGeom prst="parallelogram">
-                            <a:avLst/>
-                          </a:prstGeom>
-                          <a:solidFill>
-                            <a:schemeClr val="tx1">
-                              <a:lumMod val="65000"/>
-                              <a:lumOff val="35000"/>
-                            </a:schemeClr>
-                          </a:solidFill>
-                          <a:ln>
-                            <a:noFill/>
-                          </a:ln>
-                        </wps:spPr>
-                        <wps:style>
-                          <a:lnRef idx="2">
-                            <a:schemeClr val="accent1">
-                              <a:shade val="50000"/>
-                            </a:schemeClr>
-                          </a:lnRef>
-                          <a:fillRef idx="1">
-                            <a:schemeClr val="accent1"/>
-                          </a:fillRef>
-                          <a:effectRef idx="0">
-                            <a:schemeClr val="accent1"/>
-                          </a:effectRef>
-                          <a:fontRef idx="minor">
-                            <a:schemeClr val="lt1"/>
-                          </a:fontRef>
-                        </wps:style>
-                        <wps:bodyPr rot="0" spcFirstLastPara="0" vertOverflow="overflow" horzOverflow="overflow" vert="horz" wrap="square" lIns="91440" tIns="45720" rIns="91440" bIns="45720" numCol="1" spcCol="0" rtlCol="0" fromWordArt="0" anchor="ctr" anchorCtr="0" forceAA="0" compatLnSpc="1">
-                          <a:prstTxWarp prst="textNoShape">
-                            <a:avLst/>
-                          </a:prstTxWarp>
-                          <a:noAutofit/>
-                        </wps:bodyPr>
-                      </wps:wsp>
-                    </wpg:wgp>
-                  </a:graphicData>
-                </a:graphic>
-              </wp:anchor>
-            </w:drawing>
-          </mc:Choice>
-          <mc:Fallback>
-            <w:pict>
-              <v:group w14:anchorId="1844BC99" id="Gruppieren 29" o:spid="_x0000_s1026" style="position:absolute;margin-left:-201.95pt;margin-top:120.05pt;width:927.55pt;height:319.85pt;z-index:-251573249;mso-position-vertical-relative:page" coordsize="117801,40621" o:gfxdata="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">
-                <v:shapetype id="_x0000_t7" coordsize="21600,21600" o:spt="7" adj="5400" path="m@0,l,21600@1,21600,21600,xe">
-                  <v:stroke joinstyle="miter"/>
-                  <v:formulas>
-                    <v:f eqn="val #0"/>
-                    <v:f eqn="sum width 0 #0"/>
-                    <v:f eqn="prod #0 1 2"/>
-                    <v:f eqn="sum width 0 @2"/>
-                    <v:f eqn="mid #0 width"/>
-                    <v:f eqn="mid @1 0"/>
-                    <v:f eqn="prod height width #0"/>
-                    <v:f eqn="prod @6 1 2"/>
-                    <v:f eqn="sum height 0 @7"/>
-                    <v:f eqn="prod width 1 2"/>
-                    <v:f eqn="sum #0 0 @9"/>
-                    <v:f eqn="if @10 @8 0"/>
-                    <v:f eqn="if @10 @7 height"/>
-                  </v:formulas>
-                  <v:path gradientshapeok="t" o:connecttype="custom" o:connectlocs="@4,0;10800,@11;@3,10800;@5,21600;10800,@12;@2,10800" textboxrect="1800,1800,19800,19800;8100,8100,13500,13500;10800,10800,10800,10800"/>
-                  <v:handles>
-                    <v:h position="#0,topLeft" xrange="0,21600"/>
-                  </v:handles>
-                </v:shapetype>
-                <v:shape id="Parallelogramm 6" o:spid="_x0000_s1027" type="#_x0000_t7" style="position:absolute;left:14876;top:19516;width:36461;height:5848;rotation:10910333fd;visibility:visible;mso-wrap-style:square;v-text-anchor:middle" o:gfxdata="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" adj="866" fillcolor="#5a5a5a [2109]" stroked="f" strokeweight="1pt"/>
-                <v:shape id="Parallelogramm 6" o:spid="_x0000_s1028" type="#_x0000_t7" style="position:absolute;left:63325;top:31497;width:38829;height:5652;rotation:10910333fd;visibility:visible;mso-wrap-style:square;v-text-anchor:middle" o:gfxdata="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" adj="786" fillcolor="#bfbfbf [2412]" stroked="f" strokeweight="1pt"/>
-                <v:shape id="Parallelogramm 6" o:spid="_x0000_s1029" type="#_x0000_t7" style="position:absolute;left:29479;top:13451;width:50074;height:6121;rotation:10910333fd;visibility:visible;mso-wrap-style:square;v-text-anchor:middle" o:gfxdata="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" adj="660" fillcolor="yellow" stroked="f" strokeweight="1pt"/>
-                <v:shape id="Parallelogramm 6" o:spid="_x0000_s1030" type="#_x0000_t7" style="position:absolute;left:70558;top:13977;width:29762;height:4255;rotation:10910333fd;visibility:visible;mso-wrap-style:square;v-text-anchor:middle" o:gfxdata="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" adj="772" fillcolor="yellow" stroked="f" strokeweight="1pt"/>
-                <v:shape id="Parallelogramm 6" o:spid="_x0000_s1031" type="#_x0000_t7" style="position:absolute;left:44218;top:31276;width:48094;height:4387;rotation:10910333fd;visibility:visible;mso-wrap-style:square;v-text-anchor:middle" o:gfxdata="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" adj="493" fillcolor="yellow" stroked="f" strokeweight="1pt"/>
-                <v:shape id="Parallelogramm 6" o:spid="_x0000_s1032" type="#_x0000_t7" style="position:absolute;left:50633;top:22080;width:38829;height:5652;rotation:10910333fd;visibility:visible;mso-wrap-style:square;v-text-anchor:middle" o:gfxdata="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" adj="786" fillcolor="#bfbfbf [2412]" stroked="f" strokeweight="1pt"/>
-                <v:shape id="Parallelogramm 6" o:spid="_x0000_s1033" type="#_x0000_t7" style="position:absolute;left:10645;top:34773;width:39121;height:5848;rotation:10910333fd;visibility:visible;mso-wrap-style:square;v-text-anchor:middle" o:gfxdata="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" adj="807" fillcolor="#aeaaaa [2414]" stroked="f" strokeweight="1pt"/>
-                <v:shape id="Parallelogramm 6" o:spid="_x0000_s1034" type="#_x0000_t7" style="position:absolute;left:30434;top:26615;width:26828;height:4033;rotation:10910333fd;visibility:visible;mso-wrap-style:square;v-text-anchor:middle" o:gfxdata="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" adj="812" fillcolor="#404040 [2429]" stroked="f" strokeweight="1pt"/>
-                <v:shape id="Parallelogramm 6" o:spid="_x0000_s1035" type="#_x0000_t7" style="position:absolute;left:81340;width:36461;height:5848;rotation:10910333fd;visibility:visible;mso-wrap-style:square;v-text-anchor:middle" o:gfxdata="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" adj="866" fillcolor="#5a5a5a [2109]" stroked="f" strokeweight="1pt"/>
-                <v:shape id="Parallelogramm 6" o:spid="_x0000_s1036" type="#_x0000_t7" style="position:absolute;left:44218;top:3002;width:35451;height:5537;rotation:10910333fd;visibility:visible;mso-wrap-style:square;v-text-anchor:middle" o:gfxdata="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" adj="843" fillcolor="#272727 [2749]" stroked="f" strokeweight="1pt"/>
-                <v:shape id="Parallelogramm 6" o:spid="_x0000_s1037" type="#_x0000_t7" style="position:absolute;left:79702;top:13238;width:36461;height:5848;rotation:10910333fd;visibility:visible;mso-wrap-style:square;v-text-anchor:middle" o:gfxdata="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" adj="866" fillcolor="#5a5a5a [2109]" stroked="f" strokeweight="1pt"/>
-                <v:shape id="Parallelogramm 6" o:spid="_x0000_s1038" type="#_x0000_t7" style="position:absolute;top:15751;width:29761;height:4255;rotation:10910333fd;visibility:visible;mso-wrap-style:square;v-text-anchor:middle" o:gfxdata="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" adj="772" fillcolor="yellow" stroked="f" strokeweight="1pt"/>
-                <v:shape id="Parallelogramm 6" o:spid="_x0000_s1039" type="#_x0000_t7" style="position:absolute;left:7779;top:7369;width:36460;height:5849;rotation:10910333fd;visibility:visible;mso-wrap-style:square;v-text-anchor:middle" o:gfxdata="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" adj="866" fillcolor="#5a5a5a [2109]" stroked="f" strokeweight="1pt"/>
-                <w10:wrap anchory="page"/>
-              </v:group>
-            </w:pict>
-          </mc:Fallback>
-        </mc:AlternateContent>
-      </w:r>
-      <w:r>
-        <w:rPr>
-          <w:noProof/>
-        </w:rPr>
-        <mc:AlternateContent>
-          <mc:Choice Requires="wpg">
-            <w:drawing>
-              <wp:anchor distT="0" distB="0" distL="114300" distR="114300" simplePos="0" relativeHeight="251766784" behindDoc="0" locked="0" layoutInCell="1" allowOverlap="1" wp14:anchorId="39397B3F" wp14:editId="306CF88E">
+              <wp:anchor distT="0" distB="0" distL="114300" distR="114300" simplePos="0" relativeHeight="251766784" behindDoc="0" locked="0" layoutInCell="1" allowOverlap="1" wp14:anchorId="39397B3F" wp14:editId="1EDB3AD2">
                 <wp:simplePos x="0" y="0"/>
                 <wp:positionH relativeFrom="column">
                   <wp:posOffset>-2100798</wp:posOffset>
@@ -1145,7 +1597,7 @@
           </mc:Choice>
           <mc:Fallback>
             <w:pict>
-              <v:group w14:anchorId="0A4BB7F8" id="Gruppieren 27" o:spid="_x0000_s1026" style="position:absolute;margin-left:-165.4pt;margin-top:700.7pt;width:776.65pt;height:158.45pt;z-index:251766784;mso-position-vertical-relative:page" coordsize="98640,20127" o:gfxdata="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">
+              <v:group w14:anchorId="7034994D" id="Gruppieren 27" o:spid="_x0000_s1026" style="position:absolute;margin-left:-165.4pt;margin-top:700.7pt;width:776.65pt;height:158.45pt;z-index:251766784;mso-position-vertical-relative:page" coordsize="98640,20127" o:gfxdata="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">
                 <v:shape id="Parallelogramm 6" o:spid="_x0000_s1027" type="#_x0000_t7" style="position:absolute;left:61141;width:29766;height:4258;rotation:10910333fd;visibility:visible;mso-wrap-style:square;v-text-anchor:middle" o:gfxdata="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" adj="773" fillcolor="yellow" stroked="f" strokeweight="1pt"/>
                 <v:shape id="Parallelogramm 6" o:spid="_x0000_s1028" type="#_x0000_t7" style="position:absolute;left:5595;top:6550;width:29765;height:4259;rotation:10910333fd;visibility:visible;mso-wrap-style:square;v-text-anchor:middle" o:gfxdata="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" adj="773" fillcolor="yellow" stroked="f" strokeweight="1pt"/>
                 <v:shape id="Parallelogramm 6" o:spid="_x0000_s1029" type="#_x0000_t7" style="position:absolute;left:21563;top:14819;width:35455;height:3793;rotation:10910333fd;visibility:visible;mso-wrap-style:square;v-text-anchor:middle" o:gfxdata="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" adj="578" fillcolor="#272727 [2749]" stroked="f" strokeweight="1pt"/>
@@ -1159,73 +1611,6 @@
             </w:pict>
           </mc:Fallback>
         </mc:AlternateContent>
-      </w:r>
-      <w:r>
-        <w:rPr>
-          <w:noProof/>
-        </w:rPr>
-        <w:drawing>
-          <wp:anchor distT="0" distB="0" distL="114300" distR="114300" simplePos="0" relativeHeight="251762688" behindDoc="0" locked="0" layoutInCell="1" allowOverlap="1" wp14:anchorId="5829B462" wp14:editId="5F881DED">
-            <wp:simplePos x="0" y="0"/>
-            <wp:positionH relativeFrom="margin">
-              <wp:posOffset>-613192</wp:posOffset>
-            </wp:positionH>
-            <wp:positionV relativeFrom="page">
-              <wp:posOffset>204716</wp:posOffset>
-            </wp:positionV>
-            <wp:extent cx="1569085" cy="1569085"/>
-            <wp:effectExtent l="0" t="0" r="0" b="0"/>
-            <wp:wrapNone/>
-            <wp:docPr id="1978814258" name="Grafik 9"/>
-            <wp:cNvGraphicFramePr>
-              <a:graphicFrameLocks xmlns:a="http://schemas.openxmlformats.org/drawingml/2006/main" noChangeAspect="1"/>
-            </wp:cNvGraphicFramePr>
-            <a:graphic xmlns:a="http://schemas.openxmlformats.org/drawingml/2006/main">
-              <a:graphicData uri="http://schemas.openxmlformats.org/drawingml/2006/picture">
-                <pic:pic xmlns:pic="http://schemas.openxmlformats.org/drawingml/2006/picture">
-                  <pic:nvPicPr>
-                    <pic:cNvPr id="1978814258" name="Grafik 9"/>
-                    <pic:cNvPicPr>
-                      <a:picLocks noChangeAspect="1" noChangeArrowheads="1"/>
-                    </pic:cNvPicPr>
-                  </pic:nvPicPr>
-                  <pic:blipFill>
-                    <a:blip r:embed="rId5" cstate="print">
-                      <a:extLst>
-                        <a:ext uri="{28A0092B-C50C-407E-A947-70E740481C1C}">
-                          <a14:useLocalDpi xmlns:a14="http://schemas.microsoft.com/office/drawing/2010/main" val="0"/>
-                        </a:ext>
-                      </a:extLst>
-                    </a:blip>
-                    <a:srcRect/>
-                    <a:stretch>
-                      <a:fillRect/>
-                    </a:stretch>
-                  </pic:blipFill>
-                  <pic:spPr bwMode="auto">
-                    <a:xfrm>
-                      <a:off x="0" y="0"/>
-                      <a:ext cx="1569085" cy="1569085"/>
-                    </a:xfrm>
-                    <a:prstGeom prst="rect">
-                      <a:avLst/>
-                    </a:prstGeom>
-                    <a:noFill/>
-                    <a:ln>
-                      <a:noFill/>
-                    </a:ln>
-                  </pic:spPr>
-                </pic:pic>
-              </a:graphicData>
-            </a:graphic>
-            <wp14:sizeRelH relativeFrom="margin">
-              <wp14:pctWidth>0</wp14:pctWidth>
-            </wp14:sizeRelH>
-            <wp14:sizeRelV relativeFrom="margin">
-              <wp14:pctHeight>0</wp14:pctHeight>
-            </wp14:sizeRelV>
-          </wp:anchor>
-        </w:drawing>
       </w:r>
       <w:r>
         <w:rPr>
@@ -1309,24 +1694,35 @@
                               <w:jc w:val="center"/>
                               <w:rPr>
                                 <w:rFonts w:ascii="Posterama" w:hAnsi="Posterama" w:cs="Posterama"/>
-                                <w:b/>
-                                <w:bCs/>
-                                <w:sz w:val="128"/>
-                                <w:szCs w:val="128"/>
+                                <w:sz w:val="72"/>
+                                <w:szCs w:val="72"/>
                                 <w:lang w:val="de-DE"/>
                               </w:rPr>
                             </w:pPr>
-                            <w:r>
+                          </w:p>
+                          <w:p>
+                            <w:pPr>
+                              <w:spacing w:after="0" w:line="240" w:lineRule="auto"/>
+                              <w:jc w:val="center"/>
                               <w:rPr>
                                 <w:rFonts w:ascii="Posterama" w:hAnsi="Posterama" w:cs="Posterama"/>
-                                <w:b/>
-                                <w:bCs/>
-                                <w:sz w:val="128"/>
-                                <w:szCs w:val="128"/>
+                                <w:sz w:val="72"/>
+                                <w:szCs w:val="72"/>
                                 <w:lang w:val="de-DE"/>
                               </w:rPr>
-                              <w:t>URKUNDE</w:t>
-                            </w:r>
+                            </w:pPr>
+                          </w:p>
+                          <w:p>
+                            <w:pPr>
+                              <w:spacing w:after="0" w:line="240" w:lineRule="auto"/>
+                              <w:jc w:val="center"/>
+                              <w:rPr>
+                                <w:rFonts w:ascii="Posterama" w:hAnsi="Posterama" w:cs="Posterama"/>
+                                <w:sz w:val="20"/>
+                                <w:szCs w:val="20"/>
+                                <w:lang w:val="de-DE"/>
+                              </w:rPr>
+                            </w:pPr>
                           </w:p>
                           <w:p>
                             <w:pPr>
@@ -1438,24 +1834,35 @@
                         <w:jc w:val="center"/>
                         <w:rPr>
                           <w:rFonts w:ascii="Posterama" w:hAnsi="Posterama" w:cs="Posterama"/>
-                          <w:b/>
-                          <w:bCs/>
-                          <w:sz w:val="128"/>
-                          <w:szCs w:val="128"/>
+                          <w:sz w:val="72"/>
+                          <w:szCs w:val="72"/>
                           <w:lang w:val="de-DE"/>
                         </w:rPr>
                       </w:pPr>
-                      <w:r>
+                    </w:p>
+                    <w:p>
+                      <w:pPr>
+                        <w:spacing w:after="0" w:line="240" w:lineRule="auto"/>
+                        <w:jc w:val="center"/>
                         <w:rPr>
                           <w:rFonts w:ascii="Posterama" w:hAnsi="Posterama" w:cs="Posterama"/>
-                          <w:b/>
-                          <w:bCs/>
-                          <w:sz w:val="128"/>
-                          <w:szCs w:val="128"/>
+                          <w:sz w:val="72"/>
+                          <w:szCs w:val="72"/>
                           <w:lang w:val="de-DE"/>
                         </w:rPr>
-                        <w:t>URKUNDE</w:t>
-                      </w:r>
+                      </w:pPr>
+                    </w:p>
+                    <w:p>
+                      <w:pPr>
+                        <w:spacing w:after="0" w:line="240" w:lineRule="auto"/>
+                        <w:jc w:val="center"/>
+                        <w:rPr>
+                          <w:rFonts w:ascii="Posterama" w:hAnsi="Posterama" w:cs="Posterama"/>
+                          <w:sz w:val="20"/>
+                          <w:szCs w:val="20"/>
+                          <w:lang w:val="de-DE"/>
+                        </w:rPr>
+                      </w:pPr>
                     </w:p>
                     <w:p>
                       <w:pPr>
@@ -1769,7 +2176,7 @@
 </file>
 
 <file path=word/styles.xml><?xml version="1.0" encoding="utf-8"?>
-<w:styles xmlns:mc="http://schemas.openxmlformats.org/markup-compatibility/2006" xmlns:r="http://schemas.openxmlformats.org/officeDocument/2006/relationships" xmlns:w="http://schemas.openxmlformats.org/wordprocessingml/2006/main" xmlns:w14="http://schemas.microsoft.com/office/word/2010/wordml" xmlns:w15="http://schemas.microsoft.com/office/word/2012/wordml" xmlns:w16cex="http://schemas.microsoft.com/office/word/2018/wordml/cex" xmlns:w16cid="http://schemas.microsoft.com/office/word/2016/wordml/cid" xmlns:w16="http://schemas.microsoft.com/office/word/2018/wordml" xmlns:w16du="http://schemas.microsoft.com/office/word/2023/wordml/word16du" xmlns:w16sdtdh="http://schemas.microsoft.com/office/word/2020/wordml/sdtdatahash" xmlns:w16se="http://schemas.microsoft.com/office/word/2015/wordml/symex" mc:Ignorable="w14 w15 w16se w16cid w16 w16cex w16sdtdh w16du">
+<w:styles xmlns:mc="http://schemas.openxmlformats.org/markup-compatibility/2006" xmlns:r="http://schemas.openxmlformats.org/officeDocument/2006/relationships" xmlns:w="http://schemas.openxmlformats.org/wordprocessingml/2006/main" xmlns:w14="http://schemas.microsoft.com/office/word/2010/wordml" xmlns:w15="http://schemas.microsoft.com/office/word/2012/wordml" xmlns:w16cex="http://schemas.microsoft.com/office/word/2018/wordml/cex" xmlns:w16cid="http://schemas.microsoft.com/office/word/2016/wordml/cid" xmlns:w16="http://schemas.microsoft.com/office/word/2018/wordml" xmlns:w16du="http://schemas.microsoft.com/office/word/2023/wordml/word16du" xmlns:w16sdtdh="http://schemas.microsoft.com/office/word/2020/wordml/sdtdatahash" xmlns:w16sdtfl="http://schemas.microsoft.com/office/word/2024/wordml/sdtformatlock" xmlns:w16se="http://schemas.microsoft.com/office/word/2015/wordml/symex" mc:Ignorable="w14 w15 w16se w16cid w16 w16cex w16sdtdh w16sdtfl w16du">
   <w:docDefaults>
     <w:rPrDefault>
       <w:rPr>
@@ -2170,6 +2577,7 @@
   <w:style w:type="character" w:default="1" w:styleId="Absatz-Standardschriftart">
     <w:name w:val="Default Paragraph Font"/>
     <w:uiPriority w:val="1"/>
+    <w:semiHidden/>
     <w:unhideWhenUsed/>
   </w:style>
   <w:style w:type="table" w:default="1" w:styleId="NormaleTabelle">

</xml_diff>